<commit_message>
Presupuesto: - Actualización de texto, se agrega vigencia y condicion de la vigencia.
</commit_message>
<xml_diff>
--- a/Presupuesto/SoraWebs - presupuesto - TuTienda!.docx
+++ b/Presupuesto/SoraWebs - presupuesto - TuTienda!.docx
@@ -309,7 +309,7 @@
           <wp:inline distB="114300" distT="114300" distL="114300" distR="114300">
             <wp:extent cx="1329832" cy="1055779"/>
             <wp:effectExtent b="0" l="0" r="0" t="0"/>
-            <wp:docPr id="6" name="image1.png"/>
+            <wp:docPr id="16" name="image1.png"/>
             <a:graphic>
               <a:graphicData uri="http://schemas.openxmlformats.org/drawingml/2006/picture">
                 <pic:pic>
@@ -318,7 +318,7 @@
                     <pic:cNvPicPr preferRelativeResize="0"/>
                   </pic:nvPicPr>
                   <pic:blipFill>
-                    <a:blip r:embed="rId6"/>
+                    <a:blip r:embed="rId7"/>
                     <a:srcRect b="0" l="0" r="0" t="0"/>
                     <a:stretch>
                       <a:fillRect/>
@@ -393,12 +393,12 @@
                   <wp:posOffset>-114299</wp:posOffset>
                 </wp:positionH>
                 <wp:positionV relativeFrom="paragraph">
-                  <wp:posOffset>63500</wp:posOffset>
+                  <wp:posOffset>50800</wp:posOffset>
                 </wp:positionV>
-                <wp:extent cx="6629400" cy="12700"/>
+                <wp:extent cx="6642100" cy="25400"/>
                 <wp:effectExtent b="0" l="0" r="0" t="0"/>
                 <wp:wrapNone/>
-                <wp:docPr id="2" name=""/>
+                <wp:docPr id="13" name=""/>
                 <a:graphic>
                   <a:graphicData uri="http://schemas.microsoft.com/office/word/2010/wordprocessingShape">
                     <wps:wsp>
@@ -439,21 +439,21 @@
                   <wp:posOffset>-114299</wp:posOffset>
                 </wp:positionH>
                 <wp:positionV relativeFrom="paragraph">
-                  <wp:posOffset>63500</wp:posOffset>
+                  <wp:posOffset>50800</wp:posOffset>
                 </wp:positionV>
-                <wp:extent cx="6629400" cy="12700"/>
+                <wp:extent cx="6642100" cy="25400"/>
                 <wp:effectExtent b="0" l="0" r="0" t="0"/>
                 <wp:wrapNone/>
-                <wp:docPr id="2" name="image3.png"/>
+                <wp:docPr id="13" name="image4.png"/>
                 <a:graphic>
                   <a:graphicData uri="http://schemas.openxmlformats.org/drawingml/2006/picture">
                     <pic:pic>
                       <pic:nvPicPr>
-                        <pic:cNvPr id="0" name="image3.png"/>
+                        <pic:cNvPr id="0" name="image4.png"/>
                         <pic:cNvPicPr preferRelativeResize="0"/>
                       </pic:nvPicPr>
                       <pic:blipFill>
-                        <a:blip r:embed="rId7"/>
+                        <a:blip r:embed="rId8"/>
                         <a:srcRect/>
                         <a:stretch>
                           <a:fillRect/>
@@ -462,7 +462,7 @@
                       <pic:spPr>
                         <a:xfrm>
                           <a:off x="0" y="0"/>
-                          <a:ext cx="6629400" cy="12700"/>
+                          <a:ext cx="6642100" cy="25400"/>
                         </a:xfrm>
                         <a:prstGeom prst="rect"/>
                         <a:ln/>
@@ -505,10 +505,10 @@
                 <wp:positionV relativeFrom="paragraph">
                   <wp:posOffset>0</wp:posOffset>
                 </wp:positionV>
-                <wp:extent cx="6629400" cy="12700"/>
+                <wp:extent cx="6642100" cy="25400"/>
                 <wp:effectExtent b="0" l="0" r="0" t="0"/>
                 <wp:wrapNone/>
-                <wp:docPr id="5" name=""/>
+                <wp:docPr id="12" name=""/>
                 <a:graphic>
                   <a:graphicData uri="http://schemas.microsoft.com/office/word/2010/wordprocessingShape">
                     <wps:wsp>
@@ -551,19 +551,19 @@
                 <wp:positionV relativeFrom="paragraph">
                   <wp:posOffset>0</wp:posOffset>
                 </wp:positionV>
-                <wp:extent cx="6629400" cy="12700"/>
+                <wp:extent cx="6642100" cy="25400"/>
                 <wp:effectExtent b="0" l="0" r="0" t="0"/>
                 <wp:wrapNone/>
-                <wp:docPr id="5" name="image6.png"/>
+                <wp:docPr id="12" name="image3.png"/>
                 <a:graphic>
                   <a:graphicData uri="http://schemas.openxmlformats.org/drawingml/2006/picture">
                     <pic:pic>
                       <pic:nvPicPr>
-                        <pic:cNvPr id="0" name="image6.png"/>
+                        <pic:cNvPr id="0" name="image3.png"/>
                         <pic:cNvPicPr preferRelativeResize="0"/>
                       </pic:nvPicPr>
                       <pic:blipFill>
-                        <a:blip r:embed="rId8"/>
+                        <a:blip r:embed="rId9"/>
                         <a:srcRect/>
                         <a:stretch>
                           <a:fillRect/>
@@ -572,7 +572,7 @@
                       <pic:spPr>
                         <a:xfrm>
                           <a:off x="0" y="0"/>
-                          <a:ext cx="6629400" cy="12700"/>
+                          <a:ext cx="6642100" cy="25400"/>
                         </a:xfrm>
                         <a:prstGeom prst="rect"/>
                         <a:ln/>
@@ -1128,12 +1128,12 @@
                   <wp:posOffset>-114299</wp:posOffset>
                 </wp:positionH>
                 <wp:positionV relativeFrom="paragraph">
-                  <wp:posOffset>63500</wp:posOffset>
+                  <wp:posOffset>50800</wp:posOffset>
                 </wp:positionV>
-                <wp:extent cx="6629400" cy="12700"/>
+                <wp:extent cx="6642100" cy="25400"/>
                 <wp:effectExtent b="0" l="0" r="0" t="0"/>
                 <wp:wrapNone/>
-                <wp:docPr id="1" name=""/>
+                <wp:docPr id="15" name=""/>
                 <a:graphic>
                   <a:graphicData uri="http://schemas.microsoft.com/office/word/2010/wordprocessingShape">
                     <wps:wsp>
@@ -1174,21 +1174,21 @@
                   <wp:posOffset>-114299</wp:posOffset>
                 </wp:positionH>
                 <wp:positionV relativeFrom="paragraph">
-                  <wp:posOffset>63500</wp:posOffset>
+                  <wp:posOffset>50800</wp:posOffset>
                 </wp:positionV>
-                <wp:extent cx="6629400" cy="12700"/>
+                <wp:extent cx="6642100" cy="25400"/>
                 <wp:effectExtent b="0" l="0" r="0" t="0"/>
                 <wp:wrapNone/>
-                <wp:docPr id="1" name="image2.png"/>
+                <wp:docPr id="15" name="image6.png"/>
                 <a:graphic>
                   <a:graphicData uri="http://schemas.openxmlformats.org/drawingml/2006/picture">
                     <pic:pic>
                       <pic:nvPicPr>
-                        <pic:cNvPr id="0" name="image2.png"/>
+                        <pic:cNvPr id="0" name="image6.png"/>
                         <pic:cNvPicPr preferRelativeResize="0"/>
                       </pic:nvPicPr>
                       <pic:blipFill>
-                        <a:blip r:embed="rId9"/>
+                        <a:blip r:embed="rId10"/>
                         <a:srcRect/>
                         <a:stretch>
                           <a:fillRect/>
@@ -1197,7 +1197,7 @@
                       <pic:spPr>
                         <a:xfrm>
                           <a:off x="0" y="0"/>
-                          <a:ext cx="6629400" cy="12700"/>
+                          <a:ext cx="6642100" cy="25400"/>
                         </a:xfrm>
                         <a:prstGeom prst="rect"/>
                         <a:ln/>
@@ -1240,10 +1240,10 @@
                 <wp:positionV relativeFrom="paragraph">
                   <wp:posOffset>0</wp:posOffset>
                 </wp:positionV>
-                <wp:extent cx="6629400" cy="12700"/>
+                <wp:extent cx="6642100" cy="25400"/>
                 <wp:effectExtent b="0" l="0" r="0" t="0"/>
                 <wp:wrapNone/>
-                <wp:docPr id="3" name=""/>
+                <wp:docPr id="14" name=""/>
                 <a:graphic>
                   <a:graphicData uri="http://schemas.microsoft.com/office/word/2010/wordprocessingShape">
                     <wps:wsp>
@@ -1286,19 +1286,19 @@
                 <wp:positionV relativeFrom="paragraph">
                   <wp:posOffset>0</wp:posOffset>
                 </wp:positionV>
-                <wp:extent cx="6629400" cy="12700"/>
+                <wp:extent cx="6642100" cy="25400"/>
                 <wp:effectExtent b="0" l="0" r="0" t="0"/>
                 <wp:wrapNone/>
-                <wp:docPr id="3" name="image4.png"/>
+                <wp:docPr id="14" name="image5.png"/>
                 <a:graphic>
                   <a:graphicData uri="http://schemas.openxmlformats.org/drawingml/2006/picture">
                     <pic:pic>
                       <pic:nvPicPr>
-                        <pic:cNvPr id="0" name="image4.png"/>
+                        <pic:cNvPr id="0" name="image5.png"/>
                         <pic:cNvPicPr preferRelativeResize="0"/>
                       </pic:nvPicPr>
                       <pic:blipFill>
-                        <a:blip r:embed="rId10"/>
+                        <a:blip r:embed="rId11"/>
                         <a:srcRect/>
                         <a:stretch>
                           <a:fillRect/>
@@ -1307,7 +1307,7 @@
                       <pic:spPr>
                         <a:xfrm>
                           <a:off x="0" y="0"/>
-                          <a:ext cx="6629400" cy="12700"/>
+                          <a:ext cx="6642100" cy="25400"/>
                         </a:xfrm>
                         <a:prstGeom prst="rect"/>
                         <a:ln/>
@@ -1365,7 +1365,7 @@
           <w:szCs w:val="24"/>
           <w:rtl w:val="0"/>
         </w:rPr>
-        <w:t xml:space="preserve">El presente documento describe el desarrollo e implementación del eCommerce “TuTienda!”, empresa de RUT 215572550019, bajo el plan de cotización 1 (plan “shift Q”).</w:t>
+        <w:t xml:space="preserve">El presente documento describe el desarrollo e implementación del eCommerce “TuTienda!”, empresa de RUT 215572550019, bajo el plan de cotización 1 (plan “Shift Q”).</w:t>
       </w:r>
       <w:r>
         <w:rPr>
@@ -1501,7 +1501,7 @@
             <wp:extent cx="985922" cy="788737"/>
             <wp:effectExtent b="0" l="0" r="0" t="0"/>
             <wp:wrapNone/>
-            <wp:docPr id="9" name="image1.png"/>
+            <wp:docPr id="20" name="image1.png"/>
             <a:graphic>
               <a:graphicData uri="http://schemas.openxmlformats.org/drawingml/2006/picture">
                 <pic:pic>
@@ -1510,7 +1510,7 @@
                     <pic:cNvPicPr preferRelativeResize="0"/>
                   </pic:nvPicPr>
                   <pic:blipFill>
-                    <a:blip r:embed="rId6"/>
+                    <a:blip r:embed="rId7"/>
                     <a:srcRect b="0" l="0" r="0" t="0"/>
                     <a:stretch>
                       <a:fillRect/>
@@ -1611,7 +1611,7 @@
       <w:pPr>
         <w:numPr>
           <w:ilvl w:val="0"/>
-          <w:numId w:val="3"/>
+          <w:numId w:val="7"/>
         </w:numPr>
         <w:spacing w:after="120" w:line="240" w:lineRule="auto"/>
         <w:ind w:left="720" w:hanging="360"/>
@@ -1636,6 +1636,11 @@
         <w:br w:type="textWrapping"/>
         <w:t xml:space="preserve">1. Diseño de esqueleto (Wireframe): distribución de la información del sitio web y los contenidos a mostrar.</w:t>
       </w:r>
+      <w:r>
+        <w:rPr>
+          <w:rtl w:val="0"/>
+        </w:rPr>
+      </w:r>
     </w:p>
     <w:p>
       <w:pPr>
@@ -1697,7 +1702,7 @@
       <w:pPr>
         <w:numPr>
           <w:ilvl w:val="0"/>
-          <w:numId w:val="4"/>
+          <w:numId w:val="1"/>
         </w:numPr>
         <w:spacing w:after="120" w:line="240" w:lineRule="auto"/>
         <w:ind w:left="720" w:hanging="360"/>
@@ -1751,6 +1756,11 @@
         <w:t xml:space="preserve">5- Facturación.</w:t>
         <w:br w:type="textWrapping"/>
       </w:r>
+      <w:r>
+        <w:rPr>
+          <w:rtl w:val="0"/>
+        </w:rPr>
+      </w:r>
     </w:p>
     <w:p>
       <w:pPr>
@@ -1780,7 +1790,7 @@
             <wp:extent cx="985922" cy="788737"/>
             <wp:effectExtent b="0" l="0" r="0" t="0"/>
             <wp:wrapNone/>
-            <wp:docPr id="7" name="image1.png"/>
+            <wp:docPr id="19" name="image1.png"/>
             <a:graphic>
               <a:graphicData uri="http://schemas.openxmlformats.org/drawingml/2006/picture">
                 <pic:pic>
@@ -1789,7 +1799,7 @@
                     <pic:cNvPicPr preferRelativeResize="0"/>
                   </pic:nvPicPr>
                   <pic:blipFill>
-                    <a:blip r:embed="rId6"/>
+                    <a:blip r:embed="rId7"/>
                     <a:srcRect b="0" l="0" r="0" t="0"/>
                     <a:stretch>
                       <a:fillRect/>
@@ -1830,7 +1840,7 @@
       <w:pPr>
         <w:numPr>
           <w:ilvl w:val="0"/>
-          <w:numId w:val="5"/>
+          <w:numId w:val="2"/>
         </w:numPr>
         <w:spacing w:after="120" w:line="240" w:lineRule="auto"/>
         <w:ind w:left="720" w:hanging="360"/>
@@ -1852,6 +1862,11 @@
         <w:br w:type="textWrapping"/>
         <w:t xml:space="preserve">A definir según costos de comisión de pasarela de pagos.</w:t>
       </w:r>
+      <w:r>
+        <w:rPr>
+          <w:rtl w:val="0"/>
+        </w:rPr>
+      </w:r>
     </w:p>
     <w:p>
       <w:pPr>
@@ -1873,7 +1888,7 @@
       <w:pPr>
         <w:numPr>
           <w:ilvl w:val="0"/>
-          <w:numId w:val="7"/>
+          <w:numId w:val="4"/>
         </w:numPr>
         <w:spacing w:after="120" w:line="240" w:lineRule="auto"/>
         <w:ind w:left="720" w:hanging="360"/>
@@ -1901,6 +1916,11 @@
         <w:br w:type="textWrapping"/>
         <w:t xml:space="preserve">- Datalogic.</w:t>
       </w:r>
+      <w:r>
+        <w:rPr>
+          <w:rtl w:val="0"/>
+        </w:rPr>
+      </w:r>
     </w:p>
     <w:p>
       <w:pPr>
@@ -1908,6 +1928,109 @@
         <w:ind w:left="0" w:firstLine="0"/>
         <w:rPr>
           <w:rFonts w:ascii="Nunito" w:cs="Nunito" w:eastAsia="Nunito" w:hAnsi="Nunito"/>
+          <w:sz w:val="24"/>
+          <w:szCs w:val="24"/>
+        </w:rPr>
+      </w:pPr>
+      <w:r>
+        <w:rPr>
+          <w:rtl w:val="0"/>
+        </w:rPr>
+      </w:r>
+    </w:p>
+    <w:p>
+      <w:pPr>
+        <w:numPr>
+          <w:ilvl w:val="0"/>
+          <w:numId w:val="3"/>
+        </w:numPr>
+        <w:spacing w:after="120" w:line="240" w:lineRule="auto"/>
+        <w:ind w:left="720" w:hanging="360"/>
+        <w:rPr>
+          <w:rFonts w:ascii="Nunito" w:cs="Nunito" w:eastAsia="Nunito" w:hAnsi="Nunito"/>
+          <w:sz w:val="24"/>
+          <w:szCs w:val="24"/>
+          <w:u w:val="none"/>
+        </w:rPr>
+      </w:pPr>
+      <w:r>
+        <w:rPr>
+          <w:rFonts w:ascii="Nunito" w:cs="Nunito" w:eastAsia="Nunito" w:hAnsi="Nunito"/>
+          <w:sz w:val="24"/>
+          <w:szCs w:val="24"/>
+          <w:rtl w:val="0"/>
+        </w:rPr>
+        <w:t xml:space="preserve">Publicación de sitio en servidores de SoraWebs.</w:t>
+      </w:r>
+      <w:r>
+        <w:rPr>
+          <w:rtl w:val="0"/>
+        </w:rPr>
+      </w:r>
+    </w:p>
+    <w:p>
+      <w:pPr>
+        <w:spacing w:after="120" w:line="240" w:lineRule="auto"/>
+        <w:ind w:left="720" w:firstLine="0"/>
+        <w:rPr>
+          <w:rFonts w:ascii="Nunito" w:cs="Nunito" w:eastAsia="Nunito" w:hAnsi="Nunito"/>
+          <w:sz w:val="24"/>
+          <w:szCs w:val="24"/>
+        </w:rPr>
+      </w:pPr>
+      <w:r>
+        <w:rPr>
+          <w:rtl w:val="0"/>
+        </w:rPr>
+      </w:r>
+    </w:p>
+    <w:p>
+      <w:pPr>
+        <w:numPr>
+          <w:ilvl w:val="0"/>
+          <w:numId w:val="5"/>
+        </w:numPr>
+        <w:spacing w:after="120" w:line="240" w:lineRule="auto"/>
+        <w:ind w:left="720" w:hanging="360"/>
+        <w:rPr>
+          <w:rFonts w:ascii="Nunito" w:cs="Nunito" w:eastAsia="Nunito" w:hAnsi="Nunito"/>
+          <w:sz w:val="24"/>
+          <w:szCs w:val="24"/>
+          <w:u w:val="none"/>
+        </w:rPr>
+      </w:pPr>
+      <w:r>
+        <w:rPr>
+          <w:rFonts w:ascii="Nunito" w:cs="Nunito" w:eastAsia="Nunito" w:hAnsi="Nunito"/>
+          <w:sz w:val="24"/>
+          <w:szCs w:val="24"/>
+          <w:rtl w:val="0"/>
+        </w:rPr>
+        <w:t xml:space="preserve">Publicidad en redes sociales: </w:t>
+      </w:r>
+      <w:r>
+        <w:rPr>
+          <w:rFonts w:ascii="Nunito" w:cs="Nunito" w:eastAsia="Nunito" w:hAnsi="Nunito"/>
+          <w:b w:val="1"/>
+          <w:sz w:val="24"/>
+          <w:szCs w:val="24"/>
+          <w:rtl w:val="0"/>
+        </w:rPr>
+        <w:t xml:space="preserve">a definir.</w:t>
+      </w:r>
+      <w:r>
+        <w:rPr>
+          <w:rtl w:val="0"/>
+        </w:rPr>
+      </w:r>
+    </w:p>
+    <w:p>
+      <w:pPr>
+        <w:spacing w:after="120" w:line="240" w:lineRule="auto"/>
+        <w:ind w:left="0" w:firstLine="0"/>
+        <w:rPr>
+          <w:rFonts w:ascii="Nunito" w:cs="Nunito" w:eastAsia="Nunito" w:hAnsi="Nunito"/>
+          <w:b w:val="1"/>
           <w:sz w:val="24"/>
           <w:szCs w:val="24"/>
         </w:rPr>
@@ -1930,99 +2053,6 @@
           <w:rFonts w:ascii="Nunito" w:cs="Nunito" w:eastAsia="Nunito" w:hAnsi="Nunito"/>
           <w:sz w:val="24"/>
           <w:szCs w:val="24"/>
-          <w:u w:val="none"/>
-        </w:rPr>
-      </w:pPr>
-      <w:r>
-        <w:rPr>
-          <w:rFonts w:ascii="Nunito" w:cs="Nunito" w:eastAsia="Nunito" w:hAnsi="Nunito"/>
-          <w:sz w:val="24"/>
-          <w:szCs w:val="24"/>
-          <w:rtl w:val="0"/>
-        </w:rPr>
-        <w:t xml:space="preserve">Publicación de sitio en servidores de SoraWebs.</w:t>
-      </w:r>
-    </w:p>
-    <w:p>
-      <w:pPr>
-        <w:spacing w:after="120" w:line="240" w:lineRule="auto"/>
-        <w:ind w:left="720" w:firstLine="0"/>
-        <w:rPr>
-          <w:rFonts w:ascii="Nunito" w:cs="Nunito" w:eastAsia="Nunito" w:hAnsi="Nunito"/>
-          <w:sz w:val="24"/>
-          <w:szCs w:val="24"/>
-        </w:rPr>
-      </w:pPr>
-      <w:r>
-        <w:rPr>
-          <w:rtl w:val="0"/>
-        </w:rPr>
-      </w:r>
-    </w:p>
-    <w:p>
-      <w:pPr>
-        <w:numPr>
-          <w:ilvl w:val="0"/>
-          <w:numId w:val="1"/>
-        </w:numPr>
-        <w:spacing w:after="120" w:line="240" w:lineRule="auto"/>
-        <w:ind w:left="720" w:hanging="360"/>
-        <w:rPr>
-          <w:rFonts w:ascii="Nunito" w:cs="Nunito" w:eastAsia="Nunito" w:hAnsi="Nunito"/>
-          <w:sz w:val="24"/>
-          <w:szCs w:val="24"/>
-          <w:u w:val="none"/>
-        </w:rPr>
-      </w:pPr>
-      <w:r>
-        <w:rPr>
-          <w:rFonts w:ascii="Nunito" w:cs="Nunito" w:eastAsia="Nunito" w:hAnsi="Nunito"/>
-          <w:sz w:val="24"/>
-          <w:szCs w:val="24"/>
-          <w:rtl w:val="0"/>
-        </w:rPr>
-        <w:t xml:space="preserve">Publicidad en redes sociales: </w:t>
-      </w:r>
-      <w:r>
-        <w:rPr>
-          <w:rFonts w:ascii="Nunito" w:cs="Nunito" w:eastAsia="Nunito" w:hAnsi="Nunito"/>
-          <w:b w:val="1"/>
-          <w:sz w:val="24"/>
-          <w:szCs w:val="24"/>
-          <w:rtl w:val="0"/>
-        </w:rPr>
-        <w:t xml:space="preserve">a definir.</w:t>
-      </w:r>
-    </w:p>
-    <w:p>
-      <w:pPr>
-        <w:spacing w:after="120" w:line="240" w:lineRule="auto"/>
-        <w:ind w:left="0" w:firstLine="0"/>
-        <w:rPr>
-          <w:rFonts w:ascii="Nunito" w:cs="Nunito" w:eastAsia="Nunito" w:hAnsi="Nunito"/>
-          <w:b w:val="1"/>
-          <w:sz w:val="24"/>
-          <w:szCs w:val="24"/>
-        </w:rPr>
-      </w:pPr>
-      <w:r>
-        <w:rPr>
-          <w:rtl w:val="0"/>
-        </w:rPr>
-      </w:r>
-    </w:p>
-    <w:p>
-      <w:pPr>
-        <w:numPr>
-          <w:ilvl w:val="0"/>
-          <w:numId w:val="2"/>
-        </w:numPr>
-        <w:spacing w:after="120" w:line="240" w:lineRule="auto"/>
-        <w:ind w:left="720" w:hanging="360"/>
-        <w:rPr>
-          <w:rFonts w:ascii="Nunito" w:cs="Nunito" w:eastAsia="Nunito" w:hAnsi="Nunito"/>
-          <w:sz w:val="24"/>
-          <w:szCs w:val="24"/>
         </w:rPr>
       </w:pPr>
       <w:r>
@@ -2270,48 +2300,6 @@
         <w:rPr>
           <w:rtl w:val="0"/>
         </w:rPr>
-      </w:r>
-      <w:r>
-        <w:drawing>
-          <wp:anchor allowOverlap="1" behindDoc="0" distB="114300" distT="114300" distL="114300" distR="114300" hidden="0" layoutInCell="1" locked="0" relativeHeight="0" simplePos="0">
-            <wp:simplePos x="0" y="0"/>
-            <wp:positionH relativeFrom="column">
-              <wp:posOffset>2314575</wp:posOffset>
-            </wp:positionH>
-            <wp:positionV relativeFrom="paragraph">
-              <wp:posOffset>180975</wp:posOffset>
-            </wp:positionV>
-            <wp:extent cx="1329832" cy="1055779"/>
-            <wp:effectExtent b="0" l="0" r="0" t="0"/>
-            <wp:wrapNone/>
-            <wp:docPr id="10" name="image1.png"/>
-            <a:graphic>
-              <a:graphicData uri="http://schemas.openxmlformats.org/drawingml/2006/picture">
-                <pic:pic>
-                  <pic:nvPicPr>
-                    <pic:cNvPr id="0" name="image1.png"/>
-                    <pic:cNvPicPr preferRelativeResize="0"/>
-                  </pic:nvPicPr>
-                  <pic:blipFill>
-                    <a:blip r:embed="rId6"/>
-                    <a:srcRect b="0" l="0" r="0" t="0"/>
-                    <a:stretch>
-                      <a:fillRect/>
-                    </a:stretch>
-                  </pic:blipFill>
-                  <pic:spPr>
-                    <a:xfrm>
-                      <a:off x="0" y="0"/>
-                      <a:ext cx="1329832" cy="1055779"/>
-                    </a:xfrm>
-                    <a:prstGeom prst="rect"/>
-                    <a:ln/>
-                  </pic:spPr>
-                </pic:pic>
-              </a:graphicData>
-            </a:graphic>
-          </wp:anchor>
-        </w:drawing>
       </w:r>
       <w:r>
         <mc:AlternateContent>
@@ -2323,12 +2311,12 @@
                   <wp:posOffset>-114299</wp:posOffset>
                 </wp:positionH>
                 <wp:positionV relativeFrom="paragraph">
-                  <wp:posOffset>63500</wp:posOffset>
+                  <wp:posOffset>50800</wp:posOffset>
                 </wp:positionV>
-                <wp:extent cx="6629400" cy="12700"/>
+                <wp:extent cx="6642100" cy="25400"/>
                 <wp:effectExtent b="0" l="0" r="0" t="0"/>
                 <wp:wrapNone/>
-                <wp:docPr id="4" name=""/>
+                <wp:docPr id="11" name=""/>
                 <a:graphic>
                   <a:graphicData uri="http://schemas.microsoft.com/office/word/2010/wordprocessingShape">
                     <wps:wsp>
@@ -2369,21 +2357,21 @@
                   <wp:posOffset>-114299</wp:posOffset>
                 </wp:positionH>
                 <wp:positionV relativeFrom="paragraph">
-                  <wp:posOffset>63500</wp:posOffset>
+                  <wp:posOffset>50800</wp:posOffset>
                 </wp:positionV>
-                <wp:extent cx="6629400" cy="12700"/>
+                <wp:extent cx="6642100" cy="25400"/>
                 <wp:effectExtent b="0" l="0" r="0" t="0"/>
                 <wp:wrapNone/>
-                <wp:docPr id="4" name="image5.png"/>
+                <wp:docPr id="11" name="image2.png"/>
                 <a:graphic>
                   <a:graphicData uri="http://schemas.openxmlformats.org/drawingml/2006/picture">
                     <pic:pic>
                       <pic:nvPicPr>
-                        <pic:cNvPr id="0" name="image5.png"/>
+                        <pic:cNvPr id="0" name="image2.png"/>
                         <pic:cNvPicPr preferRelativeResize="0"/>
                       </pic:nvPicPr>
                       <pic:blipFill>
-                        <a:blip r:embed="rId11"/>
+                        <a:blip r:embed="rId12"/>
                         <a:srcRect/>
                         <a:stretch>
                           <a:fillRect/>
@@ -2392,7 +2380,7 @@
                       <pic:spPr>
                         <a:xfrm>
                           <a:off x="0" y="0"/>
-                          <a:ext cx="6629400" cy="12700"/>
+                          <a:ext cx="6642100" cy="25400"/>
                         </a:xfrm>
                         <a:prstGeom prst="rect"/>
                         <a:ln/>
@@ -2404,6 +2392,48 @@
             </w:drawing>
           </mc:Fallback>
         </mc:AlternateContent>
+      </w:r>
+      <w:r>
+        <w:drawing>
+          <wp:anchor allowOverlap="1" behindDoc="0" distB="114300" distT="114300" distL="114300" distR="114300" hidden="0" layoutInCell="1" locked="0" relativeHeight="0" simplePos="0">
+            <wp:simplePos x="0" y="0"/>
+            <wp:positionH relativeFrom="column">
+              <wp:posOffset>2314575</wp:posOffset>
+            </wp:positionH>
+            <wp:positionV relativeFrom="paragraph">
+              <wp:posOffset>180975</wp:posOffset>
+            </wp:positionV>
+            <wp:extent cx="1329832" cy="1055779"/>
+            <wp:effectExtent b="0" l="0" r="0" t="0"/>
+            <wp:wrapNone/>
+            <wp:docPr id="18" name="image1.png"/>
+            <a:graphic>
+              <a:graphicData uri="http://schemas.openxmlformats.org/drawingml/2006/picture">
+                <pic:pic>
+                  <pic:nvPicPr>
+                    <pic:cNvPr id="0" name="image1.png"/>
+                    <pic:cNvPicPr preferRelativeResize="0"/>
+                  </pic:nvPicPr>
+                  <pic:blipFill>
+                    <a:blip r:embed="rId7"/>
+                    <a:srcRect b="0" l="0" r="0" t="0"/>
+                    <a:stretch>
+                      <a:fillRect/>
+                    </a:stretch>
+                  </pic:blipFill>
+                  <pic:spPr>
+                    <a:xfrm>
+                      <a:off x="0" y="0"/>
+                      <a:ext cx="1329832" cy="1055779"/>
+                    </a:xfrm>
+                    <a:prstGeom prst="rect"/>
+                    <a:ln/>
+                  </pic:spPr>
+                </pic:pic>
+              </a:graphicData>
+            </a:graphic>
+          </wp:anchor>
+        </w:drawing>
       </w:r>
     </w:p>
     <w:p>
@@ -2575,7 +2605,6 @@
             <w:pPr>
               <w:keepNext w:val="0"/>
               <w:keepLines w:val="0"/>
-              <w:pageBreakBefore w:val="0"/>
               <w:widowControl w:val="0"/>
               <w:pBdr>
                 <w:top w:space="0" w:sz="0" w:val="nil"/>
@@ -2624,7 +2653,6 @@
             <w:pPr>
               <w:keepNext w:val="0"/>
               <w:keepLines w:val="0"/>
-              <w:pageBreakBefore w:val="0"/>
               <w:widowControl w:val="0"/>
               <w:pBdr>
                 <w:top w:space="0" w:sz="0" w:val="nil"/>
@@ -2679,7 +2707,6 @@
             <w:pPr>
               <w:keepNext w:val="0"/>
               <w:keepLines w:val="0"/>
-              <w:pageBreakBefore w:val="0"/>
               <w:widowControl w:val="0"/>
               <w:pBdr>
                 <w:top w:space="0" w:sz="0" w:val="nil"/>
@@ -2728,7 +2755,6 @@
             <w:pPr>
               <w:keepNext w:val="0"/>
               <w:keepLines w:val="0"/>
-              <w:pageBreakBefore w:val="0"/>
               <w:widowControl w:val="0"/>
               <w:pBdr>
                 <w:top w:space="0" w:sz="0" w:val="nil"/>
@@ -2783,7 +2809,6 @@
             <w:pPr>
               <w:keepNext w:val="0"/>
               <w:keepLines w:val="0"/>
-              <w:pageBreakBefore w:val="0"/>
               <w:widowControl w:val="0"/>
               <w:pBdr>
                 <w:top w:space="0" w:sz="0" w:val="nil"/>
@@ -2832,7 +2857,6 @@
             <w:pPr>
               <w:keepNext w:val="0"/>
               <w:keepLines w:val="0"/>
-              <w:pageBreakBefore w:val="0"/>
               <w:widowControl w:val="0"/>
               <w:pBdr>
                 <w:top w:space="0" w:sz="0" w:val="nil"/>
@@ -2887,7 +2911,6 @@
             <w:pPr>
               <w:keepNext w:val="0"/>
               <w:keepLines w:val="0"/>
-              <w:pageBreakBefore w:val="0"/>
               <w:widowControl w:val="0"/>
               <w:pBdr>
                 <w:top w:space="0" w:sz="0" w:val="nil"/>
@@ -2936,7 +2959,6 @@
             <w:pPr>
               <w:keepNext w:val="0"/>
               <w:keepLines w:val="0"/>
-              <w:pageBreakBefore w:val="0"/>
               <w:widowControl w:val="0"/>
               <w:pBdr>
                 <w:top w:space="0" w:sz="0" w:val="nil"/>
@@ -2991,7 +3013,6 @@
             <w:pPr>
               <w:keepNext w:val="0"/>
               <w:keepLines w:val="0"/>
-              <w:pageBreakBefore w:val="0"/>
               <w:widowControl w:val="0"/>
               <w:pBdr>
                 <w:top w:space="0" w:sz="0" w:val="nil"/>
@@ -3040,7 +3061,6 @@
             <w:pPr>
               <w:keepNext w:val="0"/>
               <w:keepLines w:val="0"/>
-              <w:pageBreakBefore w:val="0"/>
               <w:widowControl w:val="0"/>
               <w:pBdr>
                 <w:top w:space="0" w:sz="0" w:val="nil"/>
@@ -3095,7 +3115,6 @@
             <w:pPr>
               <w:keepNext w:val="0"/>
               <w:keepLines w:val="0"/>
-              <w:pageBreakBefore w:val="0"/>
               <w:widowControl w:val="0"/>
               <w:pBdr>
                 <w:top w:space="0" w:sz="0" w:val="nil"/>
@@ -3144,7 +3163,6 @@
             <w:pPr>
               <w:keepNext w:val="0"/>
               <w:keepLines w:val="0"/>
-              <w:pageBreakBefore w:val="0"/>
               <w:widowControl w:val="0"/>
               <w:pBdr>
                 <w:top w:space="0" w:sz="0" w:val="nil"/>
@@ -3199,7 +3217,6 @@
             <w:pPr>
               <w:keepNext w:val="0"/>
               <w:keepLines w:val="0"/>
-              <w:pageBreakBefore w:val="0"/>
               <w:widowControl w:val="0"/>
               <w:pBdr>
                 <w:top w:space="0" w:sz="0" w:val="nil"/>
@@ -3248,7 +3265,6 @@
             <w:pPr>
               <w:keepNext w:val="0"/>
               <w:keepLines w:val="0"/>
-              <w:pageBreakBefore w:val="0"/>
               <w:widowControl w:val="0"/>
               <w:pBdr>
                 <w:top w:space="0" w:sz="0" w:val="nil"/>
@@ -3303,7 +3319,6 @@
             <w:pPr>
               <w:keepNext w:val="0"/>
               <w:keepLines w:val="0"/>
-              <w:pageBreakBefore w:val="0"/>
               <w:widowControl w:val="0"/>
               <w:pBdr>
                 <w:top w:space="0" w:sz="0" w:val="nil"/>
@@ -3352,7 +3367,6 @@
             <w:pPr>
               <w:keepNext w:val="0"/>
               <w:keepLines w:val="0"/>
-              <w:pageBreakBefore w:val="0"/>
               <w:widowControl w:val="0"/>
               <w:pBdr>
                 <w:top w:space="0" w:sz="0" w:val="nil"/>
@@ -3407,7 +3421,6 @@
             <w:pPr>
               <w:keepNext w:val="0"/>
               <w:keepLines w:val="0"/>
-              <w:pageBreakBefore w:val="0"/>
               <w:widowControl w:val="0"/>
               <w:pBdr>
                 <w:top w:space="0" w:sz="0" w:val="nil"/>
@@ -3456,7 +3469,6 @@
             <w:pPr>
               <w:keepNext w:val="0"/>
               <w:keepLines w:val="0"/>
-              <w:pageBreakBefore w:val="0"/>
               <w:widowControl w:val="0"/>
               <w:pBdr>
                 <w:top w:space="0" w:sz="0" w:val="nil"/>
@@ -3511,7 +3523,6 @@
             <w:pPr>
               <w:keepNext w:val="0"/>
               <w:keepLines w:val="0"/>
-              <w:pageBreakBefore w:val="0"/>
               <w:widowControl w:val="0"/>
               <w:pBdr>
                 <w:top w:space="0" w:sz="0" w:val="nil"/>
@@ -3560,7 +3571,6 @@
             <w:pPr>
               <w:keepNext w:val="0"/>
               <w:keepLines w:val="0"/>
-              <w:pageBreakBefore w:val="0"/>
               <w:widowControl w:val="0"/>
               <w:pBdr>
                 <w:top w:space="0" w:sz="0" w:val="nil"/>
@@ -3615,7 +3625,6 @@
             <w:pPr>
               <w:keepNext w:val="0"/>
               <w:keepLines w:val="0"/>
-              <w:pageBreakBefore w:val="0"/>
               <w:widowControl w:val="0"/>
               <w:pBdr>
                 <w:top w:space="0" w:sz="0" w:val="nil"/>
@@ -3664,7 +3673,6 @@
             <w:pPr>
               <w:keepNext w:val="0"/>
               <w:keepLines w:val="0"/>
-              <w:pageBreakBefore w:val="0"/>
               <w:widowControl w:val="0"/>
               <w:pBdr>
                 <w:top w:space="0" w:sz="0" w:val="nil"/>
@@ -3719,7 +3727,6 @@
             <w:pPr>
               <w:keepNext w:val="0"/>
               <w:keepLines w:val="0"/>
-              <w:pageBreakBefore w:val="0"/>
               <w:widowControl w:val="0"/>
               <w:pBdr>
                 <w:top w:space="0" w:sz="0" w:val="nil"/>
@@ -3768,7 +3775,6 @@
             <w:pPr>
               <w:keepNext w:val="0"/>
               <w:keepLines w:val="0"/>
-              <w:pageBreakBefore w:val="0"/>
               <w:widowControl w:val="0"/>
               <w:pBdr>
                 <w:top w:space="0" w:sz="0" w:val="nil"/>
@@ -3823,7 +3829,6 @@
             <w:pPr>
               <w:keepNext w:val="0"/>
               <w:keepLines w:val="0"/>
-              <w:pageBreakBefore w:val="0"/>
               <w:widowControl w:val="0"/>
               <w:pBdr>
                 <w:top w:space="0" w:sz="0" w:val="nil"/>
@@ -3872,7 +3877,6 @@
             <w:pPr>
               <w:keepNext w:val="0"/>
               <w:keepLines w:val="0"/>
-              <w:pageBreakBefore w:val="0"/>
               <w:widowControl w:val="0"/>
               <w:pBdr>
                 <w:top w:space="0" w:sz="0" w:val="nil"/>
@@ -3927,7 +3931,6 @@
             <w:pPr>
               <w:keepNext w:val="0"/>
               <w:keepLines w:val="0"/>
-              <w:pageBreakBefore w:val="0"/>
               <w:widowControl w:val="0"/>
               <w:pBdr>
                 <w:top w:space="0" w:sz="0" w:val="nil"/>
@@ -3976,7 +3979,6 @@
             <w:pPr>
               <w:keepNext w:val="0"/>
               <w:keepLines w:val="0"/>
-              <w:pageBreakBefore w:val="0"/>
               <w:widowControl w:val="0"/>
               <w:pBdr>
                 <w:top w:space="0" w:sz="0" w:val="nil"/>
@@ -4031,7 +4033,6 @@
             <w:pPr>
               <w:keepNext w:val="0"/>
               <w:keepLines w:val="0"/>
-              <w:pageBreakBefore w:val="0"/>
               <w:widowControl w:val="0"/>
               <w:pBdr>
                 <w:top w:space="0" w:sz="0" w:val="nil"/>
@@ -4080,7 +4081,6 @@
             <w:pPr>
               <w:keepNext w:val="0"/>
               <w:keepLines w:val="0"/>
-              <w:pageBreakBefore w:val="0"/>
               <w:widowControl w:val="0"/>
               <w:pBdr>
                 <w:top w:space="0" w:sz="0" w:val="nil"/>
@@ -4115,6 +4115,108 @@
           </w:p>
         </w:tc>
       </w:tr>
+      <w:tr>
+        <w:trPr>
+          <w:cantSplit w:val="0"/>
+          <w:tblHeader w:val="0"/>
+        </w:trPr>
+        <w:tc>
+          <w:tcPr>
+            <w:shd w:fill="auto" w:val="clear"/>
+            <w:tcMar>
+              <w:top w:w="100.0" w:type="dxa"/>
+              <w:left w:w="100.0" w:type="dxa"/>
+              <w:bottom w:w="100.0" w:type="dxa"/>
+              <w:right w:w="100.0" w:type="dxa"/>
+            </w:tcMar>
+            <w:vAlign w:val="top"/>
+          </w:tcPr>
+          <w:p>
+            <w:pPr>
+              <w:keepNext w:val="0"/>
+              <w:keepLines w:val="0"/>
+              <w:widowControl w:val="0"/>
+              <w:pBdr>
+                <w:top w:space="0" w:sz="0" w:val="nil"/>
+                <w:left w:space="0" w:sz="0" w:val="nil"/>
+                <w:bottom w:space="0" w:sz="0" w:val="nil"/>
+                <w:right w:space="0" w:sz="0" w:val="nil"/>
+                <w:between w:space="0" w:sz="0" w:val="nil"/>
+              </w:pBdr>
+              <w:shd w:fill="auto" w:val="clear"/>
+              <w:spacing w:after="0" w:before="0" w:line="240" w:lineRule="auto"/>
+              <w:ind w:left="0" w:right="0" w:firstLine="0"/>
+              <w:jc w:val="left"/>
+              <w:rPr>
+                <w:rFonts w:ascii="Nunito" w:cs="Nunito" w:eastAsia="Nunito" w:hAnsi="Nunito"/>
+                <w:b w:val="1"/>
+                <w:color w:val="323e4f"/>
+                <w:sz w:val="26"/>
+                <w:szCs w:val="26"/>
+              </w:rPr>
+            </w:pPr>
+            <w:r>
+              <w:rPr>
+                <w:rFonts w:ascii="Nunito" w:cs="Nunito" w:eastAsia="Nunito" w:hAnsi="Nunito"/>
+                <w:b w:val="1"/>
+                <w:color w:val="323e4f"/>
+                <w:sz w:val="26"/>
+                <w:szCs w:val="26"/>
+                <w:rtl w:val="0"/>
+              </w:rPr>
+              <w:t xml:space="preserve">Vigencia de presupuesto</w:t>
+            </w:r>
+          </w:p>
+        </w:tc>
+        <w:tc>
+          <w:tcPr>
+            <w:shd w:fill="auto" w:val="clear"/>
+            <w:tcMar>
+              <w:top w:w="100.0" w:type="dxa"/>
+              <w:left w:w="100.0" w:type="dxa"/>
+              <w:bottom w:w="100.0" w:type="dxa"/>
+              <w:right w:w="100.0" w:type="dxa"/>
+            </w:tcMar>
+            <w:vAlign w:val="top"/>
+          </w:tcPr>
+          <w:p>
+            <w:pPr>
+              <w:keepNext w:val="0"/>
+              <w:keepLines w:val="0"/>
+              <w:widowControl w:val="0"/>
+              <w:pBdr>
+                <w:top w:space="0" w:sz="0" w:val="nil"/>
+                <w:left w:space="0" w:sz="0" w:val="nil"/>
+                <w:bottom w:space="0" w:sz="0" w:val="nil"/>
+                <w:right w:space="0" w:sz="0" w:val="nil"/>
+                <w:between w:space="0" w:sz="0" w:val="nil"/>
+              </w:pBdr>
+              <w:shd w:fill="auto" w:val="clear"/>
+              <w:spacing w:after="0" w:before="0" w:line="240" w:lineRule="auto"/>
+              <w:ind w:left="0" w:right="0" w:firstLine="0"/>
+              <w:jc w:val="right"/>
+              <w:rPr>
+                <w:rFonts w:ascii="Nunito" w:cs="Nunito" w:eastAsia="Nunito" w:hAnsi="Nunito"/>
+                <w:b w:val="1"/>
+                <w:color w:val="323e4f"/>
+                <w:sz w:val="26"/>
+                <w:szCs w:val="26"/>
+              </w:rPr>
+            </w:pPr>
+            <w:r>
+              <w:rPr>
+                <w:rFonts w:ascii="Nunito" w:cs="Nunito" w:eastAsia="Nunito" w:hAnsi="Nunito"/>
+                <w:b w:val="1"/>
+                <w:color w:val="323e4f"/>
+                <w:sz w:val="26"/>
+                <w:szCs w:val="26"/>
+                <w:rtl w:val="0"/>
+              </w:rPr>
+              <w:t xml:space="preserve">40 días</w:t>
+            </w:r>
+          </w:p>
+        </w:tc>
+      </w:tr>
     </w:tbl>
     <w:p>
       <w:pPr>
@@ -4200,13 +4302,18 @@
       </w:pPr>
       <w:r>
         <w:rPr>
-          <w:rFonts w:ascii="Arial Unicode MS" w:cs="Arial Unicode MS" w:eastAsia="Arial Unicode MS" w:hAnsi="Arial Unicode MS"/>
+          <w:rFonts w:ascii="Arimo" w:cs="Arimo" w:eastAsia="Arimo" w:hAnsi="Arimo"/>
           <w:sz w:val="24"/>
           <w:szCs w:val="24"/>
           <w:rtl w:val="0"/>
         </w:rPr>
         <w:t xml:space="preserve">● Mantenimiento mensual: costo fijo de $3.000, esto incluye revisión de errores por</w:t>
       </w:r>
+      <w:r>
+        <w:rPr>
+          <w:rtl w:val="0"/>
+        </w:rPr>
+      </w:r>
     </w:p>
     <w:p>
       <w:pPr>
@@ -4250,13 +4357,18 @@
       </w:pPr>
       <w:r>
         <w:rPr>
-          <w:rFonts w:ascii="Arial Unicode MS" w:cs="Arial Unicode MS" w:eastAsia="Arial Unicode MS" w:hAnsi="Arial Unicode MS"/>
+          <w:rFonts w:ascii="Arimo" w:cs="Arimo" w:eastAsia="Arimo" w:hAnsi="Arimo"/>
           <w:sz w:val="24"/>
           <w:szCs w:val="24"/>
           <w:rtl w:val="0"/>
         </w:rPr>
         <w:t xml:space="preserve">● Mantenimiento según necesidad: el costo se definirá una vez que seamos</w:t>
       </w:r>
+      <w:r>
+        <w:rPr>
+          <w:rtl w:val="0"/>
+        </w:rPr>
+      </w:r>
     </w:p>
     <w:p>
       <w:pPr>
@@ -4340,18 +4452,43 @@
     </w:p>
     <w:p>
       <w:pPr>
-        <w:rPr/>
-      </w:pPr>
-      <w:r>
-        <w:rPr>
-          <w:rtl w:val="0"/>
-        </w:rPr>
-      </w:r>
-    </w:p>
-    <w:p>
-      <w:pPr>
-        <w:widowControl w:val="0"/>
-        <w:rPr/>
+        <w:rPr>
+          <w:rFonts w:ascii="Arimo" w:cs="Arimo" w:eastAsia="Arimo" w:hAnsi="Arimo"/>
+          <w:sz w:val="24"/>
+          <w:szCs w:val="24"/>
+        </w:rPr>
+      </w:pPr>
+      <w:r>
+        <w:rPr>
+          <w:rFonts w:ascii="Arimo" w:cs="Arimo" w:eastAsia="Arimo" w:hAnsi="Arimo"/>
+          <w:sz w:val="24"/>
+          <w:szCs w:val="24"/>
+          <w:rtl w:val="0"/>
+        </w:rPr>
+        <w:t xml:space="preserve">En caso de contactarse posterior a los días de vigencia del presupuesto, se ajustarán los precios si corresponde.</w:t>
+      </w:r>
+    </w:p>
+    <w:p>
+      <w:pPr>
+        <w:rPr>
+          <w:rFonts w:ascii="Arimo" w:cs="Arimo" w:eastAsia="Arimo" w:hAnsi="Arimo"/>
+          <w:sz w:val="24"/>
+          <w:szCs w:val="24"/>
+        </w:rPr>
+      </w:pPr>
+      <w:r>
+        <w:rPr>
+          <w:rtl w:val="0"/>
+        </w:rPr>
+      </w:r>
+    </w:p>
+    <w:p>
+      <w:pPr>
+        <w:rPr>
+          <w:rFonts w:ascii="Arimo" w:cs="Arimo" w:eastAsia="Arimo" w:hAnsi="Arimo"/>
+          <w:sz w:val="24"/>
+          <w:szCs w:val="24"/>
+        </w:rPr>
       </w:pPr>
       <w:r>
         <w:rPr>
@@ -4363,15 +4500,15 @@
           <wp:anchor allowOverlap="1" behindDoc="0" distB="114300" distT="114300" distL="114300" distR="114300" hidden="0" layoutInCell="1" locked="0" relativeHeight="0" simplePos="0">
             <wp:simplePos x="0" y="0"/>
             <wp:positionH relativeFrom="column">
-              <wp:posOffset>941550</wp:posOffset>
+              <wp:posOffset>1389225</wp:posOffset>
             </wp:positionH>
             <wp:positionV relativeFrom="paragraph">
-              <wp:posOffset>1253537</wp:posOffset>
+              <wp:posOffset>128346</wp:posOffset>
             </wp:positionV>
-            <wp:extent cx="3843338" cy="3047218"/>
+            <wp:extent cx="2955426" cy="2337242"/>
             <wp:effectExtent b="0" l="0" r="0" t="0"/>
             <wp:wrapNone/>
-            <wp:docPr id="8" name="image1.png"/>
+            <wp:docPr id="17" name="image1.png"/>
             <a:graphic>
               <a:graphicData uri="http://schemas.openxmlformats.org/drawingml/2006/picture">
                 <pic:pic>
@@ -4380,7 +4517,7 @@
                     <pic:cNvPicPr preferRelativeResize="0"/>
                   </pic:nvPicPr>
                   <pic:blipFill>
-                    <a:blip r:embed="rId6"/>
+                    <a:blip r:embed="rId7"/>
                     <a:srcRect b="0" l="0" r="0" t="0"/>
                     <a:stretch>
                       <a:fillRect/>
@@ -4389,7 +4526,7 @@
                   <pic:spPr>
                     <a:xfrm>
                       <a:off x="0" y="0"/>
-                      <a:ext cx="3843338" cy="3047218"/>
+                      <a:ext cx="2955426" cy="2337242"/>
                     </a:xfrm>
                     <a:prstGeom prst="rect"/>
                     <a:ln/>
@@ -4401,8 +4538,250 @@
         </w:drawing>
       </w:r>
     </w:p>
+    <w:p>
+      <w:pPr>
+        <w:rPr>
+          <w:rFonts w:ascii="Arimo" w:cs="Arimo" w:eastAsia="Arimo" w:hAnsi="Arimo"/>
+          <w:sz w:val="24"/>
+          <w:szCs w:val="24"/>
+        </w:rPr>
+      </w:pPr>
+      <w:r>
+        <w:rPr>
+          <w:rtl w:val="0"/>
+        </w:rPr>
+      </w:r>
+    </w:p>
+    <w:p>
+      <w:pPr>
+        <w:rPr>
+          <w:rFonts w:ascii="Arimo" w:cs="Arimo" w:eastAsia="Arimo" w:hAnsi="Arimo"/>
+          <w:b w:val="1"/>
+          <w:sz w:val="24"/>
+          <w:szCs w:val="24"/>
+        </w:rPr>
+      </w:pPr>
+      <w:r>
+        <w:rPr>
+          <w:rtl w:val="0"/>
+        </w:rPr>
+      </w:r>
+    </w:p>
+    <w:p>
+      <w:pPr>
+        <w:rPr>
+          <w:rFonts w:ascii="Arimo" w:cs="Arimo" w:eastAsia="Arimo" w:hAnsi="Arimo"/>
+          <w:b w:val="1"/>
+          <w:sz w:val="24"/>
+          <w:szCs w:val="24"/>
+        </w:rPr>
+      </w:pPr>
+      <w:r>
+        <w:rPr>
+          <w:rtl w:val="0"/>
+        </w:rPr>
+      </w:r>
+    </w:p>
+    <w:p>
+      <w:pPr>
+        <w:rPr>
+          <w:rFonts w:ascii="Arimo" w:cs="Arimo" w:eastAsia="Arimo" w:hAnsi="Arimo"/>
+          <w:b w:val="1"/>
+          <w:sz w:val="24"/>
+          <w:szCs w:val="24"/>
+        </w:rPr>
+      </w:pPr>
+      <w:r>
+        <w:rPr>
+          <w:rtl w:val="0"/>
+        </w:rPr>
+      </w:r>
+    </w:p>
+    <w:p>
+      <w:pPr>
+        <w:rPr>
+          <w:rFonts w:ascii="Arimo" w:cs="Arimo" w:eastAsia="Arimo" w:hAnsi="Arimo"/>
+          <w:b w:val="1"/>
+          <w:sz w:val="24"/>
+          <w:szCs w:val="24"/>
+        </w:rPr>
+      </w:pPr>
+      <w:r>
+        <w:rPr>
+          <w:rtl w:val="0"/>
+        </w:rPr>
+      </w:r>
+    </w:p>
+    <w:p>
+      <w:pPr>
+        <w:rPr>
+          <w:rFonts w:ascii="Arimo" w:cs="Arimo" w:eastAsia="Arimo" w:hAnsi="Arimo"/>
+          <w:b w:val="1"/>
+          <w:sz w:val="24"/>
+          <w:szCs w:val="24"/>
+        </w:rPr>
+      </w:pPr>
+      <w:r>
+        <w:rPr>
+          <w:rtl w:val="0"/>
+        </w:rPr>
+      </w:r>
+    </w:p>
+    <w:p>
+      <w:pPr>
+        <w:rPr>
+          <w:rFonts w:ascii="Arimo" w:cs="Arimo" w:eastAsia="Arimo" w:hAnsi="Arimo"/>
+          <w:b w:val="1"/>
+          <w:sz w:val="24"/>
+          <w:szCs w:val="24"/>
+        </w:rPr>
+      </w:pPr>
+      <w:r>
+        <w:rPr>
+          <w:rtl w:val="0"/>
+        </w:rPr>
+      </w:r>
+    </w:p>
+    <w:p>
+      <w:pPr>
+        <w:rPr>
+          <w:rFonts w:ascii="Arimo" w:cs="Arimo" w:eastAsia="Arimo" w:hAnsi="Arimo"/>
+          <w:b w:val="1"/>
+          <w:sz w:val="24"/>
+          <w:szCs w:val="24"/>
+        </w:rPr>
+      </w:pPr>
+      <w:r>
+        <w:rPr>
+          <w:rtl w:val="0"/>
+        </w:rPr>
+      </w:r>
+    </w:p>
+    <w:p>
+      <w:pPr>
+        <w:rPr>
+          <w:rFonts w:ascii="Arimo" w:cs="Arimo" w:eastAsia="Arimo" w:hAnsi="Arimo"/>
+          <w:b w:val="1"/>
+          <w:sz w:val="24"/>
+          <w:szCs w:val="24"/>
+        </w:rPr>
+      </w:pPr>
+      <w:r>
+        <w:rPr>
+          <w:rtl w:val="0"/>
+        </w:rPr>
+      </w:r>
+    </w:p>
+    <w:p>
+      <w:pPr>
+        <w:rPr>
+          <w:rFonts w:ascii="Arimo" w:cs="Arimo" w:eastAsia="Arimo" w:hAnsi="Arimo"/>
+          <w:b w:val="1"/>
+          <w:sz w:val="24"/>
+          <w:szCs w:val="24"/>
+        </w:rPr>
+      </w:pPr>
+      <w:r>
+        <w:rPr>
+          <w:rtl w:val="0"/>
+        </w:rPr>
+      </w:r>
+    </w:p>
+    <w:p>
+      <w:pPr>
+        <w:rPr>
+          <w:rFonts w:ascii="Arimo" w:cs="Arimo" w:eastAsia="Arimo" w:hAnsi="Arimo"/>
+          <w:b w:val="1"/>
+          <w:sz w:val="24"/>
+          <w:szCs w:val="24"/>
+        </w:rPr>
+      </w:pPr>
+      <w:r>
+        <w:rPr>
+          <w:rtl w:val="0"/>
+        </w:rPr>
+      </w:r>
+    </w:p>
+    <w:p>
+      <w:pPr>
+        <w:rPr>
+          <w:rFonts w:ascii="Arimo" w:cs="Arimo" w:eastAsia="Arimo" w:hAnsi="Arimo"/>
+          <w:b w:val="1"/>
+          <w:sz w:val="24"/>
+          <w:szCs w:val="24"/>
+        </w:rPr>
+      </w:pPr>
+      <w:r>
+        <w:rPr>
+          <w:rFonts w:ascii="Arimo" w:cs="Arimo" w:eastAsia="Arimo" w:hAnsi="Arimo"/>
+          <w:b w:val="1"/>
+          <w:sz w:val="24"/>
+          <w:szCs w:val="24"/>
+          <w:rtl w:val="0"/>
+        </w:rPr>
+        <w:t xml:space="preserve">Contacto</w:t>
+      </w:r>
+    </w:p>
+    <w:p>
+      <w:pPr>
+        <w:rPr>
+          <w:rFonts w:ascii="Arimo" w:cs="Arimo" w:eastAsia="Arimo" w:hAnsi="Arimo"/>
+          <w:sz w:val="24"/>
+          <w:szCs w:val="24"/>
+        </w:rPr>
+      </w:pPr>
+      <w:r>
+        <w:rPr>
+          <w:rFonts w:ascii="Arimo" w:cs="Arimo" w:eastAsia="Arimo" w:hAnsi="Arimo"/>
+          <w:sz w:val="24"/>
+          <w:szCs w:val="24"/>
+          <w:rtl w:val="0"/>
+        </w:rPr>
+        <w:t xml:space="preserve">Teléfono: +598 97989898</w:t>
+      </w:r>
+    </w:p>
+    <w:p>
+      <w:pPr>
+        <w:rPr>
+          <w:rFonts w:ascii="Arimo" w:cs="Arimo" w:eastAsia="Arimo" w:hAnsi="Arimo"/>
+          <w:sz w:val="24"/>
+          <w:szCs w:val="24"/>
+        </w:rPr>
+      </w:pPr>
+      <w:r>
+        <w:rPr>
+          <w:rFonts w:ascii="Arimo" w:cs="Arimo" w:eastAsia="Arimo" w:hAnsi="Arimo"/>
+          <w:sz w:val="24"/>
+          <w:szCs w:val="24"/>
+          <w:rtl w:val="0"/>
+        </w:rPr>
+        <w:t xml:space="preserve">Mail: </w:t>
+      </w:r>
+      <w:hyperlink r:id="rId13">
+        <w:r>
+          <w:rPr>
+            <w:rFonts w:ascii="Arimo" w:cs="Arimo" w:eastAsia="Arimo" w:hAnsi="Arimo"/>
+            <w:color w:val="1155cc"/>
+            <w:sz w:val="24"/>
+            <w:szCs w:val="24"/>
+            <w:u w:val="single"/>
+            <w:rtl w:val="0"/>
+          </w:rPr>
+          <w:t xml:space="preserve">sorawebs_contacto@sorawebs.com</w:t>
+        </w:r>
+      </w:hyperlink>
+      <w:r>
+        <w:rPr>
+          <w:rFonts w:ascii="Arimo" w:cs="Arimo" w:eastAsia="Arimo" w:hAnsi="Arimo"/>
+          <w:sz w:val="24"/>
+          <w:szCs w:val="24"/>
+          <w:rtl w:val="0"/>
+        </w:rPr>
+        <w:br w:type="textWrapping"/>
+      </w:r>
+    </w:p>
     <w:sectPr>
-      <w:footerReference r:id="rId12" w:type="default"/>
+      <w:footerReference r:id="rId14" w:type="default"/>
       <w:pgSz w:h="16834" w:w="11909" w:orient="portrait"/>
       <w:pgMar w:bottom="1440" w:top="850.3937007874016" w:left="1440" w:right="1440" w:header="720" w:footer="720"/>
       <w:pgNumType w:start="1"/>
@@ -5239,6 +5618,124 @@
       </w:pPr>
     </w:pPrDefault>
   </w:docDefaults>
+  <w:style w:type="paragraph" w:styleId="Normal" w:default="1">
+    <w:name w:val="normal"/>
+  </w:style>
+  <w:style w:type="table" w:styleId="TableNormal" w:default="1">
+    <w:name w:val="Table Normal"/>
+  </w:style>
+  <w:style w:type="paragraph" w:styleId="Heading1">
+    <w:name w:val="heading 1"/>
+    <w:basedOn w:val="Normal"/>
+    <w:next w:val="Normal"/>
+    <w:pPr>
+      <w:keepNext w:val="1"/>
+      <w:keepLines w:val="1"/>
+      <w:pageBreakBefore w:val="0"/>
+      <w:spacing w:after="120" w:before="400" w:lineRule="auto"/>
+    </w:pPr>
+    <w:rPr>
+      <w:sz w:val="40"/>
+      <w:szCs w:val="40"/>
+    </w:rPr>
+  </w:style>
+  <w:style w:type="paragraph" w:styleId="Heading2">
+    <w:name w:val="heading 2"/>
+    <w:basedOn w:val="Normal"/>
+    <w:next w:val="Normal"/>
+    <w:pPr>
+      <w:keepNext w:val="1"/>
+      <w:keepLines w:val="1"/>
+      <w:pageBreakBefore w:val="0"/>
+      <w:spacing w:after="120" w:before="360" w:lineRule="auto"/>
+    </w:pPr>
+    <w:rPr>
+      <w:b w:val="0"/>
+      <w:sz w:val="32"/>
+      <w:szCs w:val="32"/>
+    </w:rPr>
+  </w:style>
+  <w:style w:type="paragraph" w:styleId="Heading3">
+    <w:name w:val="heading 3"/>
+    <w:basedOn w:val="Normal"/>
+    <w:next w:val="Normal"/>
+    <w:pPr>
+      <w:keepNext w:val="1"/>
+      <w:keepLines w:val="1"/>
+      <w:pageBreakBefore w:val="0"/>
+      <w:spacing w:after="80" w:before="320" w:lineRule="auto"/>
+    </w:pPr>
+    <w:rPr>
+      <w:b w:val="0"/>
+      <w:color w:val="434343"/>
+      <w:sz w:val="28"/>
+      <w:szCs w:val="28"/>
+    </w:rPr>
+  </w:style>
+  <w:style w:type="paragraph" w:styleId="Heading4">
+    <w:name w:val="heading 4"/>
+    <w:basedOn w:val="Normal"/>
+    <w:next w:val="Normal"/>
+    <w:pPr>
+      <w:keepNext w:val="1"/>
+      <w:keepLines w:val="1"/>
+      <w:pageBreakBefore w:val="0"/>
+      <w:spacing w:after="80" w:before="280" w:lineRule="auto"/>
+    </w:pPr>
+    <w:rPr>
+      <w:color w:val="666666"/>
+      <w:sz w:val="24"/>
+      <w:szCs w:val="24"/>
+    </w:rPr>
+  </w:style>
+  <w:style w:type="paragraph" w:styleId="Heading5">
+    <w:name w:val="heading 5"/>
+    <w:basedOn w:val="Normal"/>
+    <w:next w:val="Normal"/>
+    <w:pPr>
+      <w:keepNext w:val="1"/>
+      <w:keepLines w:val="1"/>
+      <w:pageBreakBefore w:val="0"/>
+      <w:spacing w:after="80" w:before="240" w:lineRule="auto"/>
+    </w:pPr>
+    <w:rPr>
+      <w:color w:val="666666"/>
+      <w:sz w:val="22"/>
+      <w:szCs w:val="22"/>
+    </w:rPr>
+  </w:style>
+  <w:style w:type="paragraph" w:styleId="Heading6">
+    <w:name w:val="heading 6"/>
+    <w:basedOn w:val="Normal"/>
+    <w:next w:val="Normal"/>
+    <w:pPr>
+      <w:keepNext w:val="1"/>
+      <w:keepLines w:val="1"/>
+      <w:pageBreakBefore w:val="0"/>
+      <w:spacing w:after="80" w:before="240" w:lineRule="auto"/>
+    </w:pPr>
+    <w:rPr>
+      <w:i w:val="1"/>
+      <w:color w:val="666666"/>
+      <w:sz w:val="22"/>
+      <w:szCs w:val="22"/>
+    </w:rPr>
+  </w:style>
+  <w:style w:type="paragraph" w:styleId="Title">
+    <w:name w:val="Title"/>
+    <w:basedOn w:val="Normal"/>
+    <w:next w:val="Normal"/>
+    <w:pPr>
+      <w:keepNext w:val="1"/>
+      <w:keepLines w:val="1"/>
+      <w:pageBreakBefore w:val="0"/>
+      <w:spacing w:after="60" w:before="0" w:lineRule="auto"/>
+    </w:pPr>
+    <w:rPr>
+      <w:sz w:val="52"/>
+      <w:szCs w:val="52"/>
+    </w:rPr>
+  </w:style>
   <w:style w:type="paragraph" w:styleId="Normal" w:default="1">
     <w:name w:val="normal"/>
   </w:style>
@@ -5398,6 +5895,63 @@
         <w:left w:w="10.0" w:type="dxa"/>
         <w:bottom w:w="0.0" w:type="dxa"/>
         <w:right w:w="10.0" w:type="dxa"/>
+      </w:tblCellMar>
+    </w:tblPr>
+  </w:style>
+  <w:style w:type="table" w:styleId="Table3">
+    <w:basedOn w:val="TableNormal"/>
+    <w:tblPr>
+      <w:tblStyleRowBandSize w:val="1"/>
+      <w:tblStyleColBandSize w:val="1"/>
+      <w:tblCellMar>
+        <w:top w:w="100.0" w:type="dxa"/>
+        <w:left w:w="100.0" w:type="dxa"/>
+        <w:bottom w:w="100.0" w:type="dxa"/>
+        <w:right w:w="100.0" w:type="dxa"/>
+      </w:tblCellMar>
+    </w:tblPr>
+  </w:style>
+  <w:style w:type="paragraph" w:styleId="Subtitle">
+    <w:name w:val="Subtitle"/>
+    <w:basedOn w:val="Normal"/>
+    <w:next w:val="Normal"/>
+    <w:pPr>
+      <w:keepNext w:val="1"/>
+      <w:keepLines w:val="1"/>
+      <w:pageBreakBefore w:val="0"/>
+      <w:spacing w:after="320" w:before="0" w:lineRule="auto"/>
+    </w:pPr>
+    <w:rPr>
+      <w:rFonts w:ascii="Arial" w:cs="Arial" w:eastAsia="Arial" w:hAnsi="Arial"/>
+      <w:i w:val="0"/>
+      <w:color w:val="666666"/>
+      <w:sz w:val="30"/>
+      <w:szCs w:val="30"/>
+    </w:rPr>
+  </w:style>
+  <w:style w:type="table" w:styleId="Table1">
+    <w:basedOn w:val="TableNormal"/>
+    <w:tblPr>
+      <w:tblStyleRowBandSize w:val="1"/>
+      <w:tblStyleColBandSize w:val="1"/>
+      <w:tblCellMar>
+        <w:top w:w="100.0" w:type="dxa"/>
+        <w:left w:w="100.0" w:type="dxa"/>
+        <w:bottom w:w="100.0" w:type="dxa"/>
+        <w:right w:w="100.0" w:type="dxa"/>
+      </w:tblCellMar>
+    </w:tblPr>
+  </w:style>
+  <w:style w:type="table" w:styleId="Table2">
+    <w:basedOn w:val="TableNormal"/>
+    <w:tblPr>
+      <w:tblStyleRowBandSize w:val="1"/>
+      <w:tblStyleColBandSize w:val="1"/>
+      <w:tblCellMar>
+        <w:top w:w="100.0" w:type="dxa"/>
+        <w:left w:w="100.0" w:type="dxa"/>
+        <w:bottom w:w="100.0" w:type="dxa"/>
+        <w:right w:w="100.0" w:type="dxa"/>
       </w:tblCellMar>
     </w:tblPr>
   </w:style>
@@ -5735,4 +6289,19 @@
   </a:objectDefaults>
   <a:extraClrSchemeLst/>
 </a:theme>
+</file>
+
+<file path=customXML/item1.xml><?xml version="1.0" encoding="utf-8"?>
+<go:gDocsCustomXmlDataStorage xmlns:go="http://customooxmlschemas.google.com/" xmlns:r="http://schemas.openxmlformats.org/officeDocument/2006/relationships">
+  <go:docsCustomData xmlns:go="http://customooxmlschemas.google.com/" roundtripDataSignature="AMtx7mhFQiHfpJRGzUWbl4DTci2w31TZdA==">AMUW2mVTeL6zaOVAQtOgnssuwTqMc9zRbnyQ8CcQYMH7X8If6wmAOvrT0e7k+hW7LlmisUD4n63yF0yGKmGKwGa0zuEKjfQc4eIRI9mCzT16reRhWmqQkhQ=</go:docsCustomData>
+</go:gDocsCustomXmlDataStorage>
+</file>
+
+<file path=customXML/itemProps1.xml><?xml version="1.0" encoding="utf-8"?>
+<ds:datastoreItem xmlns:ds="http://schemas.openxmlformats.org/officeDocument/2006/customXml" ds:itemID="{11111111-1234-1234-1234-123412341234}">
+  <ds:schemaRefs>
+    <ds:schemaRef ds:uri="http://schemas.openxmlformats.org/officeDocument/2006/relationships"/>
+    <ds:schemaRef ds:uri="http://customooxmlschemas.google.com/"/>
+  </ds:schemaRefs>
+</ds:datastoreItem>
 </file>
</xml_diff>

<commit_message>
Presupuesto: - Se corrige texto y se agrega el costo del hosting
</commit_message>
<xml_diff>
--- a/Presupuesto/SoraWebs - presupuesto - TuTienda!.docx
+++ b/Presupuesto/SoraWebs - presupuesto - TuTienda!.docx
@@ -1091,9 +1091,9 @@
         <w:rPr>
           <w:rFonts w:ascii="Nunito" w:cs="Nunito" w:eastAsia="Nunito" w:hAnsi="Nunito"/>
           <w:b w:val="1"/>
-          <w:color w:val="4a86e8"/>
-          <w:sz w:val="26"/>
-          <w:szCs w:val="26"/>
+          <w:color w:val="a0b777"/>
+          <w:sz w:val="24"/>
+          <w:szCs w:val="24"/>
         </w:rPr>
       </w:pPr>
       <w:r>
@@ -1106,17 +1106,6 @@
           <w:rtl w:val="0"/>
         </w:rPr>
         <w:br w:type="textWrapping"/>
-      </w:r>
-      <w:r>
-        <w:rPr>
-          <w:rFonts w:ascii="Nunito" w:cs="Nunito" w:eastAsia="Nunito" w:hAnsi="Nunito"/>
-          <w:b w:val="1"/>
-          <w:color w:val="4a86e8"/>
-          <w:sz w:val="26"/>
-          <w:szCs w:val="26"/>
-          <w:rtl w:val="0"/>
-        </w:rPr>
-        <w:t xml:space="preserve">Alcance</w:t>
       </w:r>
       <w:r>
         <mc:AlternateContent>
@@ -1217,6 +1206,46 @@
         <w:rPr>
           <w:rFonts w:ascii="Nunito" w:cs="Nunito" w:eastAsia="Nunito" w:hAnsi="Nunito"/>
           <w:b w:val="1"/>
+          <w:color w:val="4a86e8"/>
+          <w:sz w:val="26"/>
+          <w:szCs w:val="26"/>
+        </w:rPr>
+      </w:pPr>
+      <w:r>
+        <w:rPr>
+          <w:rtl w:val="0"/>
+        </w:rPr>
+      </w:r>
+    </w:p>
+    <w:p>
+      <w:pPr>
+        <w:spacing w:after="160" w:line="259" w:lineRule="auto"/>
+        <w:rPr>
+          <w:rFonts w:ascii="Nunito" w:cs="Nunito" w:eastAsia="Nunito" w:hAnsi="Nunito"/>
+          <w:b w:val="1"/>
+          <w:color w:val="4a86e8"/>
+          <w:sz w:val="26"/>
+          <w:szCs w:val="26"/>
+        </w:rPr>
+      </w:pPr>
+      <w:r>
+        <w:rPr>
+          <w:rFonts w:ascii="Nunito" w:cs="Nunito" w:eastAsia="Nunito" w:hAnsi="Nunito"/>
+          <w:b w:val="1"/>
+          <w:color w:val="4a86e8"/>
+          <w:sz w:val="26"/>
+          <w:szCs w:val="26"/>
+          <w:rtl w:val="0"/>
+        </w:rPr>
+        <w:t xml:space="preserve">Alcance</w:t>
+      </w:r>
+    </w:p>
+    <w:p>
+      <w:pPr>
+        <w:spacing w:after="160" w:line="259" w:lineRule="auto"/>
+        <w:rPr>
+          <w:rFonts w:ascii="Nunito" w:cs="Nunito" w:eastAsia="Nunito" w:hAnsi="Nunito"/>
+          <w:b w:val="1"/>
           <w:color w:val="8496b0"/>
           <w:sz w:val="24"/>
           <w:szCs w:val="24"/>
@@ -1390,110 +1419,12 @@
           <w:rtl w:val="0"/>
         </w:rPr>
       </w:r>
-    </w:p>
-    <w:p>
-      <w:pPr>
-        <w:keepNext w:val="1"/>
-        <w:spacing w:after="60" w:before="240" w:line="240" w:lineRule="auto"/>
-        <w:rPr>
-          <w:rFonts w:ascii="Nunito" w:cs="Nunito" w:eastAsia="Nunito" w:hAnsi="Nunito"/>
-          <w:b w:val="1"/>
-          <w:color w:val="323e4f"/>
-          <w:sz w:val="26"/>
-          <w:szCs w:val="26"/>
-        </w:rPr>
-      </w:pPr>
-      <w:r>
-        <w:rPr>
-          <w:rFonts w:ascii="Nunito" w:cs="Nunito" w:eastAsia="Nunito" w:hAnsi="Nunito"/>
-          <w:b w:val="1"/>
-          <w:color w:val="323e4f"/>
-          <w:sz w:val="26"/>
-          <w:szCs w:val="26"/>
-          <w:rtl w:val="0"/>
-        </w:rPr>
-        <w:t xml:space="preserve">Concepto de la solución</w:t>
-      </w:r>
-    </w:p>
-    <w:p>
-      <w:pPr>
-        <w:spacing w:after="120" w:line="240" w:lineRule="auto"/>
-        <w:rPr>
-          <w:rFonts w:ascii="Nunito" w:cs="Nunito" w:eastAsia="Nunito" w:hAnsi="Nunito"/>
-          <w:sz w:val="24"/>
-          <w:szCs w:val="24"/>
-        </w:rPr>
-      </w:pPr>
-      <w:r>
-        <w:rPr>
-          <w:rFonts w:ascii="Nunito" w:cs="Nunito" w:eastAsia="Nunito" w:hAnsi="Nunito"/>
-          <w:sz w:val="24"/>
-          <w:szCs w:val="24"/>
-          <w:rtl w:val="0"/>
-        </w:rPr>
-        <w:t xml:space="preserve">Se creará un sitio desde 0 para la tienda online “TuTienda!”. El sitio comprenderá productos de índole tecnológico así como adicionales para escritorios, oficinas, centros de estudio, bibliotecas.</w:t>
-      </w:r>
-    </w:p>
-    <w:p>
-      <w:pPr>
-        <w:spacing w:after="120" w:line="240" w:lineRule="auto"/>
-        <w:rPr>
-          <w:rFonts w:ascii="Nunito" w:cs="Nunito" w:eastAsia="Nunito" w:hAnsi="Nunito"/>
-          <w:sz w:val="24"/>
-          <w:szCs w:val="24"/>
-        </w:rPr>
-      </w:pPr>
-      <w:r>
-        <w:rPr>
-          <w:rFonts w:ascii="Nunito" w:cs="Nunito" w:eastAsia="Nunito" w:hAnsi="Nunito"/>
-          <w:sz w:val="24"/>
-          <w:szCs w:val="24"/>
-          <w:rtl w:val="0"/>
-        </w:rPr>
-        <w:t xml:space="preserve">La empresa cliente ya tiene un sitio el cual se tomará como ejemplo para seguir con el diseño corporativo y no modificar la imagen que ya tiene en el mercado.</w:t>
-      </w:r>
-    </w:p>
-    <w:p>
-      <w:pPr>
-        <w:spacing w:after="120" w:line="240" w:lineRule="auto"/>
-        <w:rPr>
-          <w:rFonts w:ascii="Nunito" w:cs="Nunito" w:eastAsia="Nunito" w:hAnsi="Nunito"/>
-          <w:sz w:val="24"/>
-          <w:szCs w:val="24"/>
-        </w:rPr>
-      </w:pPr>
-      <w:r>
-        <w:rPr>
-          <w:rFonts w:ascii="Nunito" w:cs="Nunito" w:eastAsia="Nunito" w:hAnsi="Nunito"/>
-          <w:sz w:val="24"/>
-          <w:szCs w:val="24"/>
-          <w:rtl w:val="0"/>
-        </w:rPr>
-        <w:t xml:space="preserve">El sitio desarrollado por SoraWebs permitirá una mejor gestión de los productos y experiencia al cliente.</w:t>
-      </w:r>
-    </w:p>
-    <w:p>
-      <w:pPr>
-        <w:widowControl w:val="0"/>
-        <w:rPr>
-          <w:rFonts w:ascii="Nunito" w:cs="Nunito" w:eastAsia="Nunito" w:hAnsi="Nunito"/>
-          <w:b w:val="1"/>
-          <w:color w:val="323e4f"/>
-          <w:sz w:val="26"/>
-          <w:szCs w:val="26"/>
-        </w:rPr>
-      </w:pPr>
-      <w:r>
-        <w:rPr>
-          <w:rtl w:val="0"/>
-        </w:rPr>
-      </w:r>
       <w:r>
         <w:drawing>
           <wp:anchor allowOverlap="1" behindDoc="0" distB="114300" distT="114300" distL="114300" distR="114300" hidden="0" layoutInCell="1" locked="0" relativeHeight="0" simplePos="0">
             <wp:simplePos x="0" y="0"/>
             <wp:positionH relativeFrom="column">
-              <wp:posOffset>4748128</wp:posOffset>
+              <wp:posOffset>4686300</wp:posOffset>
             </wp:positionH>
             <wp:positionV relativeFrom="paragraph">
               <wp:posOffset>114300</wp:posOffset>
@@ -1539,37 +1470,119 @@
           <w:rFonts w:ascii="Nunito" w:cs="Nunito" w:eastAsia="Nunito" w:hAnsi="Nunito"/>
           <w:b w:val="1"/>
           <w:color w:val="323e4f"/>
-          <w:sz w:val="26"/>
-          <w:szCs w:val="26"/>
-        </w:rPr>
-      </w:pPr>
-      <w:r>
+          <w:sz w:val="24"/>
+          <w:szCs w:val="24"/>
+        </w:rPr>
+      </w:pPr>
+      <w:r>
+        <w:rPr>
+          <w:rtl w:val="0"/>
+        </w:rPr>
+      </w:r>
+    </w:p>
+    <w:p>
+      <w:pPr>
+        <w:keepNext w:val="1"/>
+        <w:spacing w:after="60" w:before="240" w:line="240" w:lineRule="auto"/>
         <w:rPr>
           <w:rFonts w:ascii="Nunito" w:cs="Nunito" w:eastAsia="Nunito" w:hAnsi="Nunito"/>
           <w:b w:val="1"/>
           <w:color w:val="323e4f"/>
           <w:sz w:val="26"/>
           <w:szCs w:val="26"/>
-          <w:rtl w:val="0"/>
-        </w:rPr>
-        <w:t xml:space="preserve">Alcance del desarrollo:</w:t>
-      </w:r>
-    </w:p>
-    <w:p>
-      <w:pPr>
-        <w:spacing w:after="120" w:line="240" w:lineRule="auto"/>
+        </w:rPr>
+      </w:pPr>
+      <w:r>
         <w:rPr>
           <w:rFonts w:ascii="Nunito" w:cs="Nunito" w:eastAsia="Nunito" w:hAnsi="Nunito"/>
           <w:b w:val="1"/>
           <w:color w:val="323e4f"/>
-          <w:sz w:val="24"/>
-          <w:szCs w:val="24"/>
-        </w:rPr>
-      </w:pPr>
-      <w:r>
-        <w:rPr>
-          <w:rtl w:val="0"/>
-        </w:rPr>
+          <w:sz w:val="26"/>
+          <w:szCs w:val="26"/>
+          <w:rtl w:val="0"/>
+        </w:rPr>
+        <w:t xml:space="preserve">Concepto de la solución</w:t>
+      </w:r>
+    </w:p>
+    <w:p>
+      <w:pPr>
+        <w:spacing w:after="120" w:line="240" w:lineRule="auto"/>
+        <w:rPr>
+          <w:rFonts w:ascii="Nunito" w:cs="Nunito" w:eastAsia="Nunito" w:hAnsi="Nunito"/>
+          <w:sz w:val="24"/>
+          <w:szCs w:val="24"/>
+        </w:rPr>
+      </w:pPr>
+      <w:r>
+        <w:rPr>
+          <w:rFonts w:ascii="Nunito" w:cs="Nunito" w:eastAsia="Nunito" w:hAnsi="Nunito"/>
+          <w:sz w:val="24"/>
+          <w:szCs w:val="24"/>
+          <w:rtl w:val="0"/>
+        </w:rPr>
+        <w:t xml:space="preserve">Se creará un sitio desde 0 para la tienda online “TuTienda!”. El sitio comprenderá productos de índole tecnológico así como adicionales para escritorios, oficinas, centros de estudio, bibliotecas.</w:t>
+      </w:r>
+    </w:p>
+    <w:p>
+      <w:pPr>
+        <w:spacing w:after="120" w:line="240" w:lineRule="auto"/>
+        <w:rPr>
+          <w:rFonts w:ascii="Nunito" w:cs="Nunito" w:eastAsia="Nunito" w:hAnsi="Nunito"/>
+          <w:sz w:val="24"/>
+          <w:szCs w:val="24"/>
+        </w:rPr>
+      </w:pPr>
+      <w:r>
+        <w:rPr>
+          <w:rFonts w:ascii="Nunito" w:cs="Nunito" w:eastAsia="Nunito" w:hAnsi="Nunito"/>
+          <w:sz w:val="24"/>
+          <w:szCs w:val="24"/>
+          <w:rtl w:val="0"/>
+        </w:rPr>
+        <w:t xml:space="preserve">La empresa cliente ya tiene un sitio el cual se tomará como ejemplo para seguir con el diseño corporativo y no modificar la imagen que ya tiene en el mercado.</w:t>
+      </w:r>
+    </w:p>
+    <w:p>
+      <w:pPr>
+        <w:spacing w:after="120" w:line="240" w:lineRule="auto"/>
+        <w:rPr>
+          <w:rFonts w:ascii="Nunito" w:cs="Nunito" w:eastAsia="Nunito" w:hAnsi="Nunito"/>
+          <w:sz w:val="24"/>
+          <w:szCs w:val="24"/>
+        </w:rPr>
+      </w:pPr>
+      <w:r>
+        <w:rPr>
+          <w:rFonts w:ascii="Nunito" w:cs="Nunito" w:eastAsia="Nunito" w:hAnsi="Nunito"/>
+          <w:sz w:val="24"/>
+          <w:szCs w:val="24"/>
+          <w:rtl w:val="0"/>
+        </w:rPr>
+        <w:t xml:space="preserve">El sitio desarrollado por SoraWebs permitirá una mejor gestión de los productos y experiencia al cliente.</w:t>
+      </w:r>
+    </w:p>
+    <w:p>
+      <w:pPr>
+        <w:keepNext w:val="1"/>
+        <w:spacing w:after="60" w:before="240" w:line="240" w:lineRule="auto"/>
+        <w:rPr>
+          <w:rFonts w:ascii="Nunito" w:cs="Nunito" w:eastAsia="Nunito" w:hAnsi="Nunito"/>
+          <w:b w:val="1"/>
+          <w:color w:val="323e4f"/>
+          <w:sz w:val="26"/>
+          <w:szCs w:val="26"/>
+        </w:rPr>
+      </w:pPr>
+      <w:r>
+        <w:rPr>
+          <w:rFonts w:ascii="Nunito" w:cs="Nunito" w:eastAsia="Nunito" w:hAnsi="Nunito"/>
+          <w:b w:val="1"/>
+          <w:color w:val="323e4f"/>
+          <w:sz w:val="26"/>
+          <w:szCs w:val="26"/>
+          <w:rtl w:val="0"/>
+        </w:rPr>
+        <w:t xml:space="preserve">Alcance del desarrollo:</w:t>
       </w:r>
     </w:p>
     <w:p>
@@ -1721,7 +1734,6 @@
           <w:rtl w:val="0"/>
         </w:rPr>
         <w:t xml:space="preserve">Desarrollo completo del sitio web.</w:t>
-        <w:br w:type="textWrapping"/>
         <w:br w:type="textWrapping"/>
         <w:t xml:space="preserve">Páginas:</w:t>
         <w:br w:type="textWrapping"/>
@@ -1739,33 +1751,14 @@
         <w:br w:type="textWrapping"/>
         <w:t xml:space="preserve">7. Login.</w:t>
         <w:br w:type="textWrapping"/>
-        <w:br w:type="textWrapping"/>
         <w:t xml:space="preserve">Adicional: Versión móvil.</w:t>
         <w:br w:type="textWrapping"/>
-        <w:br w:type="textWrapping"/>
-        <w:t xml:space="preserve">Páginas de administración de sitio:</w:t>
-        <w:br w:type="textWrapping"/>
-        <w:t xml:space="preserve">1- Login.</w:t>
-        <w:br w:type="textWrapping"/>
-        <w:t xml:space="preserve">2- Administración de usuarios.</w:t>
-        <w:br w:type="textWrapping"/>
-        <w:t xml:space="preserve">3- Catálogo.</w:t>
-        <w:br w:type="textWrapping"/>
-        <w:t xml:space="preserve">4- Administración de medio de pago.</w:t>
-        <w:br w:type="textWrapping"/>
-        <w:t xml:space="preserve">5- Facturación.</w:t>
-        <w:br w:type="textWrapping"/>
-      </w:r>
-      <w:r>
-        <w:rPr>
-          <w:rtl w:val="0"/>
-        </w:rPr>
       </w:r>
     </w:p>
     <w:p>
       <w:pPr>
         <w:spacing w:after="120" w:line="240" w:lineRule="auto"/>
-        <w:ind w:left="0" w:firstLine="0"/>
+        <w:ind w:left="720" w:firstLine="0"/>
         <w:rPr>
           <w:rFonts w:ascii="Nunito" w:cs="Nunito" w:eastAsia="Nunito" w:hAnsi="Nunito"/>
           <w:sz w:val="24"/>
@@ -1782,10 +1775,10 @@
           <wp:anchor allowOverlap="1" behindDoc="0" distB="114300" distT="114300" distL="114300" distR="114300" hidden="0" layoutInCell="1" locked="0" relativeHeight="0" simplePos="0">
             <wp:simplePos x="0" y="0"/>
             <wp:positionH relativeFrom="column">
-              <wp:posOffset>4914900</wp:posOffset>
+              <wp:posOffset>4686300</wp:posOffset>
             </wp:positionH>
             <wp:positionV relativeFrom="paragraph">
-              <wp:posOffset>114300</wp:posOffset>
+              <wp:posOffset>123825</wp:posOffset>
             </wp:positionV>
             <wp:extent cx="985922" cy="788737"/>
             <wp:effectExtent b="0" l="0" r="0" t="0"/>
@@ -1823,17 +1816,32 @@
     <w:p>
       <w:pPr>
         <w:spacing w:after="120" w:line="240" w:lineRule="auto"/>
-        <w:ind w:left="0" w:firstLine="0"/>
-        <w:rPr>
-          <w:rFonts w:ascii="Nunito" w:cs="Nunito" w:eastAsia="Nunito" w:hAnsi="Nunito"/>
-          <w:sz w:val="24"/>
-          <w:szCs w:val="24"/>
-        </w:rPr>
-      </w:pPr>
-      <w:r>
-        <w:rPr>
-          <w:rtl w:val="0"/>
-        </w:rPr>
+        <w:ind w:left="720" w:firstLine="0"/>
+        <w:rPr>
+          <w:rFonts w:ascii="Nunito" w:cs="Nunito" w:eastAsia="Nunito" w:hAnsi="Nunito"/>
+          <w:sz w:val="24"/>
+          <w:szCs w:val="24"/>
+        </w:rPr>
+      </w:pPr>
+      <w:r>
+        <w:rPr>
+          <w:rFonts w:ascii="Nunito" w:cs="Nunito" w:eastAsia="Nunito" w:hAnsi="Nunito"/>
+          <w:sz w:val="24"/>
+          <w:szCs w:val="24"/>
+          <w:rtl w:val="0"/>
+        </w:rPr>
+        <w:t xml:space="preserve">Páginas de administración de sitio:</w:t>
+        <w:br w:type="textWrapping"/>
+        <w:t xml:space="preserve">1- Login.</w:t>
+        <w:br w:type="textWrapping"/>
+        <w:t xml:space="preserve">2- Administración de usuarios.</w:t>
+        <w:br w:type="textWrapping"/>
+        <w:t xml:space="preserve">3- Catálogo.</w:t>
+        <w:br w:type="textWrapping"/>
+        <w:t xml:space="preserve">4- Administración de medio de pago.</w:t>
+        <w:br w:type="textWrapping"/>
+        <w:t xml:space="preserve">5- Facturación.</w:t>
+        <w:br w:type="textWrapping"/>
       </w:r>
     </w:p>
     <w:p>
@@ -1960,12 +1968,46 @@
           <w:szCs w:val="24"/>
           <w:rtl w:val="0"/>
         </w:rPr>
-        <w:t xml:space="preserve">Publicación de sitio en servidores de SoraWebs.</w:t>
-      </w:r>
-      <w:r>
-        <w:rPr>
-          <w:rtl w:val="0"/>
-        </w:rPr>
+        <w:t xml:space="preserve">Publicación de sitio/hosting en servidores de SoraWebs.</w:t>
+      </w:r>
+    </w:p>
+    <w:p>
+      <w:pPr>
+        <w:spacing w:after="120" w:line="240" w:lineRule="auto"/>
+        <w:ind w:left="720" w:firstLine="0"/>
+        <w:rPr>
+          <w:rFonts w:ascii="Nunito" w:cs="Nunito" w:eastAsia="Nunito" w:hAnsi="Nunito"/>
+          <w:sz w:val="24"/>
+          <w:szCs w:val="24"/>
+        </w:rPr>
+      </w:pPr>
+      <w:r>
+        <w:rPr>
+          <w:rFonts w:ascii="Nunito" w:cs="Nunito" w:eastAsia="Nunito" w:hAnsi="Nunito"/>
+          <w:sz w:val="24"/>
+          <w:szCs w:val="24"/>
+          <w:rtl w:val="0"/>
+        </w:rPr>
+        <w:t xml:space="preserve">Costo de hosting mensual definido en </w:t>
+      </w:r>
+      <w:r>
+        <w:rPr>
+          <w:rFonts w:ascii="Nunito" w:cs="Nunito" w:eastAsia="Nunito" w:hAnsi="Nunito"/>
+          <w:b w:val="1"/>
+          <w:sz w:val="24"/>
+          <w:szCs w:val="24"/>
+          <w:rtl w:val="0"/>
+        </w:rPr>
+        <w:t xml:space="preserve">“Estimación de esfuerzo”</w:t>
+      </w:r>
+      <w:r>
+        <w:rPr>
+          <w:rFonts w:ascii="Nunito" w:cs="Nunito" w:eastAsia="Nunito" w:hAnsi="Nunito"/>
+          <w:sz w:val="24"/>
+          <w:szCs w:val="24"/>
+          <w:rtl w:val="0"/>
+        </w:rPr>
+        <w:t xml:space="preserve">.</w:t>
       </w:r>
     </w:p>
     <w:p>
@@ -2107,6 +2149,7 @@
         <w:t xml:space="preserve">3. Asesoramiento y seguimiento en la comunicación con proveedores (facturación electrónica y pasarela de pagos).</w:t>
         <w:br w:type="textWrapping"/>
         <w:t xml:space="preserve">En caso de utilizar Bamboo Payments, dada la modalidad “Gateway”, se brindará asesoramiento en el alta de las terminales según el adquirente.</w:t>
+        <w:br w:type="textWrapping"/>
       </w:r>
     </w:p>
     <w:p>
@@ -2127,90 +2170,10 @@
     </w:p>
     <w:p>
       <w:pPr>
-        <w:spacing w:after="160" w:line="259" w:lineRule="auto"/>
-        <w:rPr>
-          <w:rFonts w:ascii="Nunito" w:cs="Nunito" w:eastAsia="Nunito" w:hAnsi="Nunito"/>
-          <w:color w:val="31285e"/>
-          <w:sz w:val="24"/>
-          <w:szCs w:val="24"/>
-        </w:rPr>
-      </w:pPr>
-      <w:r>
-        <w:rPr>
-          <w:rtl w:val="0"/>
-        </w:rPr>
-      </w:r>
-    </w:p>
-    <w:p>
-      <w:pPr>
-        <w:spacing w:after="160" w:line="259" w:lineRule="auto"/>
-        <w:rPr>
-          <w:rFonts w:ascii="Nunito" w:cs="Nunito" w:eastAsia="Nunito" w:hAnsi="Nunito"/>
-          <w:color w:val="31285e"/>
-          <w:sz w:val="24"/>
-          <w:szCs w:val="24"/>
-        </w:rPr>
-      </w:pPr>
-      <w:r>
-        <w:rPr>
-          <w:rtl w:val="0"/>
-        </w:rPr>
-      </w:r>
-    </w:p>
-    <w:p>
-      <w:pPr>
-        <w:spacing w:after="160" w:line="259" w:lineRule="auto"/>
-        <w:rPr>
-          <w:rFonts w:ascii="Nunito" w:cs="Nunito" w:eastAsia="Nunito" w:hAnsi="Nunito"/>
-          <w:color w:val="31285e"/>
-          <w:sz w:val="24"/>
-          <w:szCs w:val="24"/>
-        </w:rPr>
-      </w:pPr>
-      <w:r>
-        <w:rPr>
-          <w:rtl w:val="0"/>
-        </w:rPr>
-      </w:r>
-    </w:p>
-    <w:p>
-      <w:pPr>
-        <w:spacing w:after="160" w:line="259" w:lineRule="auto"/>
-        <w:rPr>
-          <w:rFonts w:ascii="Nunito" w:cs="Nunito" w:eastAsia="Nunito" w:hAnsi="Nunito"/>
-          <w:color w:val="31285e"/>
-          <w:sz w:val="24"/>
-          <w:szCs w:val="24"/>
-        </w:rPr>
-      </w:pPr>
-      <w:r>
-        <w:rPr>
-          <w:rtl w:val="0"/>
-        </w:rPr>
-      </w:r>
-    </w:p>
-    <w:p>
-      <w:pPr>
-        <w:spacing w:after="160" w:line="259" w:lineRule="auto"/>
-        <w:rPr>
-          <w:rFonts w:ascii="Nunito" w:cs="Nunito" w:eastAsia="Nunito" w:hAnsi="Nunito"/>
-          <w:color w:val="31285e"/>
-          <w:sz w:val="24"/>
-          <w:szCs w:val="24"/>
-        </w:rPr>
-      </w:pPr>
-      <w:r>
-        <w:rPr>
-          <w:rtl w:val="0"/>
-        </w:rPr>
-      </w:r>
-    </w:p>
-    <w:p>
-      <w:pPr>
-        <w:spacing w:after="160" w:line="259" w:lineRule="auto"/>
-        <w:rPr>
-          <w:rFonts w:ascii="Nunito" w:cs="Nunito" w:eastAsia="Nunito" w:hAnsi="Nunito"/>
-          <w:color w:val="31285e"/>
+        <w:spacing w:after="120" w:line="240" w:lineRule="auto"/>
+        <w:ind w:left="0" w:firstLine="0"/>
+        <w:rPr>
+          <w:rFonts w:ascii="Nunito" w:cs="Nunito" w:eastAsia="Nunito" w:hAnsi="Nunito"/>
           <w:sz w:val="24"/>
           <w:szCs w:val="24"/>
         </w:rPr>
@@ -2483,14 +2446,8 @@
       </w:pPr>
       <w:r>
         <w:rPr>
-          <w:rFonts w:ascii="Nunito" w:cs="Nunito" w:eastAsia="Nunito" w:hAnsi="Nunito"/>
-          <w:b w:val="1"/>
-          <w:color w:val="4a86e8"/>
-          <w:sz w:val="24"/>
-          <w:szCs w:val="24"/>
-          <w:rtl w:val="0"/>
-        </w:rPr>
-        <w:br w:type="textWrapping"/>
+          <w:rtl w:val="0"/>
+        </w:rPr>
       </w:r>
     </w:p>
     <w:p>
@@ -2538,24 +2495,6 @@
           <w:rtl w:val="0"/>
         </w:rPr>
         <w:t xml:space="preserve">Estimación de tiempo:</w:t>
-      </w:r>
-    </w:p>
-    <w:p>
-      <w:pPr>
-        <w:keepNext w:val="1"/>
-        <w:spacing w:after="60" w:before="240" w:line="240" w:lineRule="auto"/>
-        <w:rPr>
-          <w:rFonts w:ascii="Nunito" w:cs="Nunito" w:eastAsia="Nunito" w:hAnsi="Nunito"/>
-          <w:b w:val="1"/>
-          <w:color w:val="323e4f"/>
-          <w:sz w:val="26"/>
-          <w:szCs w:val="26"/>
-        </w:rPr>
-      </w:pPr>
-      <w:r>
-        <w:rPr>
-          <w:rtl w:val="0"/>
-        </w:rPr>
       </w:r>
     </w:p>
     <w:tbl>
@@ -3858,6 +3797,108 @@
                 <w:szCs w:val="26"/>
                 <w:rtl w:val="0"/>
               </w:rPr>
+              <w:t xml:space="preserve">Hosting mensual</w:t>
+            </w:r>
+          </w:p>
+        </w:tc>
+        <w:tc>
+          <w:tcPr>
+            <w:shd w:fill="auto" w:val="clear"/>
+            <w:tcMar>
+              <w:top w:w="100.0" w:type="dxa"/>
+              <w:left w:w="100.0" w:type="dxa"/>
+              <w:bottom w:w="100.0" w:type="dxa"/>
+              <w:right w:w="100.0" w:type="dxa"/>
+            </w:tcMar>
+            <w:vAlign w:val="top"/>
+          </w:tcPr>
+          <w:p>
+            <w:pPr>
+              <w:keepNext w:val="0"/>
+              <w:keepLines w:val="0"/>
+              <w:widowControl w:val="0"/>
+              <w:pBdr>
+                <w:top w:space="0" w:sz="0" w:val="nil"/>
+                <w:left w:space="0" w:sz="0" w:val="nil"/>
+                <w:bottom w:space="0" w:sz="0" w:val="nil"/>
+                <w:right w:space="0" w:sz="0" w:val="nil"/>
+                <w:between w:space="0" w:sz="0" w:val="nil"/>
+              </w:pBdr>
+              <w:shd w:fill="auto" w:val="clear"/>
+              <w:spacing w:after="0" w:before="0" w:line="240" w:lineRule="auto"/>
+              <w:ind w:left="0" w:right="0" w:firstLine="0"/>
+              <w:jc w:val="right"/>
+              <w:rPr>
+                <w:rFonts w:ascii="Nunito" w:cs="Nunito" w:eastAsia="Nunito" w:hAnsi="Nunito"/>
+                <w:b w:val="1"/>
+                <w:color w:val="323e4f"/>
+                <w:sz w:val="26"/>
+                <w:szCs w:val="26"/>
+              </w:rPr>
+            </w:pPr>
+            <w:r>
+              <w:rPr>
+                <w:rFonts w:ascii="Nunito" w:cs="Nunito" w:eastAsia="Nunito" w:hAnsi="Nunito"/>
+                <w:b w:val="1"/>
+                <w:color w:val="323e4f"/>
+                <w:sz w:val="26"/>
+                <w:szCs w:val="26"/>
+                <w:rtl w:val="0"/>
+              </w:rPr>
+              <w:t xml:space="preserve">50 USD</w:t>
+            </w:r>
+          </w:p>
+        </w:tc>
+      </w:tr>
+      <w:tr>
+        <w:trPr>
+          <w:cantSplit w:val="0"/>
+          <w:tblHeader w:val="0"/>
+        </w:trPr>
+        <w:tc>
+          <w:tcPr>
+            <w:shd w:fill="auto" w:val="clear"/>
+            <w:tcMar>
+              <w:top w:w="100.0" w:type="dxa"/>
+              <w:left w:w="100.0" w:type="dxa"/>
+              <w:bottom w:w="100.0" w:type="dxa"/>
+              <w:right w:w="100.0" w:type="dxa"/>
+            </w:tcMar>
+            <w:vAlign w:val="top"/>
+          </w:tcPr>
+          <w:p>
+            <w:pPr>
+              <w:keepNext w:val="0"/>
+              <w:keepLines w:val="0"/>
+              <w:widowControl w:val="0"/>
+              <w:pBdr>
+                <w:top w:space="0" w:sz="0" w:val="nil"/>
+                <w:left w:space="0" w:sz="0" w:val="nil"/>
+                <w:bottom w:space="0" w:sz="0" w:val="nil"/>
+                <w:right w:space="0" w:sz="0" w:val="nil"/>
+                <w:between w:space="0" w:sz="0" w:val="nil"/>
+              </w:pBdr>
+              <w:shd w:fill="auto" w:val="clear"/>
+              <w:spacing w:after="0" w:before="0" w:line="240" w:lineRule="auto"/>
+              <w:ind w:left="0" w:right="0" w:firstLine="0"/>
+              <w:jc w:val="left"/>
+              <w:rPr>
+                <w:rFonts w:ascii="Nunito" w:cs="Nunito" w:eastAsia="Nunito" w:hAnsi="Nunito"/>
+                <w:b w:val="1"/>
+                <w:color w:val="323e4f"/>
+                <w:sz w:val="26"/>
+                <w:szCs w:val="26"/>
+              </w:rPr>
+            </w:pPr>
+            <w:r>
+              <w:rPr>
+                <w:rFonts w:ascii="Nunito" w:cs="Nunito" w:eastAsia="Nunito" w:hAnsi="Nunito"/>
+                <w:b w:val="1"/>
+                <w:color w:val="323e4f"/>
+                <w:sz w:val="26"/>
+                <w:szCs w:val="26"/>
+                <w:rtl w:val="0"/>
+              </w:rPr>
               <w:t xml:space="preserve">Publicidad </w:t>
             </w:r>
           </w:p>
@@ -4542,6 +4583,66 @@
       <w:pPr>
         <w:rPr>
           <w:rFonts w:ascii="Arimo" w:cs="Arimo" w:eastAsia="Arimo" w:hAnsi="Arimo"/>
+          <w:sz w:val="24"/>
+          <w:szCs w:val="24"/>
+        </w:rPr>
+      </w:pPr>
+      <w:r>
+        <w:rPr>
+          <w:rtl w:val="0"/>
+        </w:rPr>
+      </w:r>
+    </w:p>
+    <w:p>
+      <w:pPr>
+        <w:rPr>
+          <w:rFonts w:ascii="Arimo" w:cs="Arimo" w:eastAsia="Arimo" w:hAnsi="Arimo"/>
+          <w:b w:val="1"/>
+          <w:sz w:val="24"/>
+          <w:szCs w:val="24"/>
+        </w:rPr>
+      </w:pPr>
+      <w:r>
+        <w:rPr>
+          <w:rtl w:val="0"/>
+        </w:rPr>
+      </w:r>
+    </w:p>
+    <w:p>
+      <w:pPr>
+        <w:rPr>
+          <w:rFonts w:ascii="Arimo" w:cs="Arimo" w:eastAsia="Arimo" w:hAnsi="Arimo"/>
+          <w:b w:val="1"/>
+          <w:sz w:val="24"/>
+          <w:szCs w:val="24"/>
+        </w:rPr>
+      </w:pPr>
+      <w:r>
+        <w:rPr>
+          <w:rtl w:val="0"/>
+        </w:rPr>
+      </w:r>
+    </w:p>
+    <w:p>
+      <w:pPr>
+        <w:rPr>
+          <w:rFonts w:ascii="Arimo" w:cs="Arimo" w:eastAsia="Arimo" w:hAnsi="Arimo"/>
+          <w:b w:val="1"/>
+          <w:sz w:val="24"/>
+          <w:szCs w:val="24"/>
+        </w:rPr>
+      </w:pPr>
+      <w:r>
+        <w:rPr>
+          <w:rtl w:val="0"/>
+        </w:rPr>
+      </w:r>
+    </w:p>
+    <w:p>
+      <w:pPr>
+        <w:rPr>
+          <w:rFonts w:ascii="Arimo" w:cs="Arimo" w:eastAsia="Arimo" w:hAnsi="Arimo"/>
+          <w:b w:val="1"/>
           <w:sz w:val="24"/>
           <w:szCs w:val="24"/>
         </w:rPr>
@@ -6293,7 +6394,7 @@
 
 <file path=customXML/item1.xml><?xml version="1.0" encoding="utf-8"?>
 <go:gDocsCustomXmlDataStorage xmlns:go="http://customooxmlschemas.google.com/" xmlns:r="http://schemas.openxmlformats.org/officeDocument/2006/relationships">
-  <go:docsCustomData xmlns:go="http://customooxmlschemas.google.com/" roundtripDataSignature="AMtx7mhFQiHfpJRGzUWbl4DTci2w31TZdA==">AMUW2mVTeL6zaOVAQtOgnssuwTqMc9zRbnyQ8CcQYMH7X8If6wmAOvrT0e7k+hW7LlmisUD4n63yF0yGKmGKwGa0zuEKjfQc4eIRI9mCzT16reRhWmqQkhQ=</go:docsCustomData>
+  <go:docsCustomData xmlns:go="http://customooxmlschemas.google.com/" roundtripDataSignature="AMtx7mhFQiHfpJRGzUWbl4DTci2w31TZdA==">AMUW2mXDjCD8rwwrabwiuCidUT8kVwsAMDBBKSLn+2cV8IRskhh9ojnm8dC/BvK0hjxtUSG0QA2j8xDX+swvrXvrniZNb85IENsnuPNi9GL1KFs/rfPF8+k=</go:docsCustomData>
 </go:gDocsCustomXmlDataStorage>
 </file>
 

</xml_diff>